<commit_message>
Add the weekly swa content
</commit_message>
<xml_diff>
--- a/Module/swa/00_Moduldokumentation.docx
+++ b/Module/swa/00_Moduldokumentation.docx
@@ -141,17 +141,7 @@
                                     <w:szCs w:val="40"/>
                                     <w:lang w:val="en-US"/>
                                   </w:rPr>
-                                  <w:t xml:space="preserve"> Software Architecture (swa</w:t>
-                                </w:r>
-                                <w:bookmarkStart w:id="0" w:name="_GoBack"/>
-                                <w:bookmarkEnd w:id="0"/>
-                                <w:r>
-                                  <w:rPr>
-                                    <w:sz w:val="40"/>
-                                    <w:szCs w:val="40"/>
-                                    <w:lang w:val="en-US"/>
-                                  </w:rPr>
-                                  <w:t>)</w:t>
+                                  <w:t xml:space="preserve"> Software Architecture (swa)</w:t>
                                 </w:r>
                               </w:p>
                               <w:p>
@@ -520,6 +510,8 @@
             <w:t>Inhalt</w:t>
           </w:r>
         </w:p>
+        <w:bookmarkStart w:id="0" w:name="_GoBack"/>
+        <w:bookmarkEnd w:id="0"/>
         <w:p>
           <w:pPr>
             <w:pStyle w:val="TOC1"/>
@@ -538,7 +530,7 @@
           <w:r>
             <w:fldChar w:fldCharType="separate"/>
           </w:r>
-          <w:hyperlink w:anchor="_Toc475369501" w:history="1">
+          <w:hyperlink w:anchor="_Toc475550658" w:history="1">
             <w:r>
               <w:rPr>
                 <w:rStyle w:val="Hyperlink"/>
@@ -580,7 +572,7 @@
                 <w:noProof/>
                 <w:webHidden/>
               </w:rPr>
-              <w:instrText xml:space="preserve"> PAGEREF _Toc475369501 \h </w:instrText>
+              <w:instrText xml:space="preserve"> PAGEREF _Toc475550658 \h </w:instrText>
             </w:r>
             <w:r>
               <w:rPr>
@@ -624,7 +616,7 @@
               <w:lang w:eastAsia="de-CH"/>
             </w:rPr>
           </w:pPr>
-          <w:hyperlink w:anchor="_Toc475369502" w:history="1">
+          <w:hyperlink w:anchor="_Toc475550659" w:history="1">
             <w:r>
               <w:rPr>
                 <w:rStyle w:val="Hyperlink"/>
@@ -666,7 +658,7 @@
                 <w:noProof/>
                 <w:webHidden/>
               </w:rPr>
-              <w:instrText xml:space="preserve"> PAGEREF _Toc475369502 \h </w:instrText>
+              <w:instrText xml:space="preserve"> PAGEREF _Toc475550659 \h </w:instrText>
             </w:r>
             <w:r>
               <w:rPr>
@@ -710,7 +702,7 @@
               <w:lang w:eastAsia="de-CH"/>
             </w:rPr>
           </w:pPr>
-          <w:hyperlink w:anchor="_Toc475369503" w:history="1">
+          <w:hyperlink w:anchor="_Toc475550660" w:history="1">
             <w:r>
               <w:rPr>
                 <w:rStyle w:val="Hyperlink"/>
@@ -752,7 +744,7 @@
                 <w:noProof/>
                 <w:webHidden/>
               </w:rPr>
-              <w:instrText xml:space="preserve"> PAGEREF _Toc475369503 \h </w:instrText>
+              <w:instrText xml:space="preserve"> PAGEREF _Toc475550660 \h </w:instrText>
             </w:r>
             <w:r>
               <w:rPr>
@@ -796,7 +788,7 @@
               <w:lang w:eastAsia="de-CH"/>
             </w:rPr>
           </w:pPr>
-          <w:hyperlink w:anchor="_Toc475369504" w:history="1">
+          <w:hyperlink w:anchor="_Toc475550661" w:history="1">
             <w:r>
               <w:rPr>
                 <w:rStyle w:val="Hyperlink"/>
@@ -838,7 +830,7 @@
                 <w:noProof/>
                 <w:webHidden/>
               </w:rPr>
-              <w:instrText xml:space="preserve"> PAGEREF _Toc475369504 \h </w:instrText>
+              <w:instrText xml:space="preserve"> PAGEREF _Toc475550661 \h </w:instrText>
             </w:r>
             <w:r>
               <w:rPr>
@@ -878,7 +870,7 @@
               <w:lang w:eastAsia="de-CH"/>
             </w:rPr>
           </w:pPr>
-          <w:hyperlink w:anchor="_Toc475369505" w:history="1">
+          <w:hyperlink w:anchor="_Toc475550662" w:history="1">
             <w:r>
               <w:rPr>
                 <w:rStyle w:val="Hyperlink"/>
@@ -920,7 +912,7 @@
                 <w:noProof/>
                 <w:webHidden/>
               </w:rPr>
-              <w:instrText xml:space="preserve"> PAGEREF _Toc475369505 \h </w:instrText>
+              <w:instrText xml:space="preserve"> PAGEREF _Toc475550662 \h </w:instrText>
             </w:r>
             <w:r>
               <w:rPr>
@@ -941,6 +933,948 @@
                 <w:webHidden/>
               </w:rPr>
               <w:t>3</w:t>
+            </w:r>
+            <w:r>
+              <w:rPr>
+                <w:noProof/>
+                <w:webHidden/>
+              </w:rPr>
+              <w:fldChar w:fldCharType="end"/>
+            </w:r>
+          </w:hyperlink>
+        </w:p>
+        <w:p>
+          <w:pPr>
+            <w:pStyle w:val="TOC2"/>
+            <w:tabs>
+              <w:tab w:val="left" w:pos="880"/>
+              <w:tab w:val="right" w:leader="dot" w:pos="9062"/>
+            </w:tabs>
+            <w:rPr>
+              <w:rFonts w:eastAsiaTheme="minorEastAsia"/>
+              <w:noProof/>
+              <w:lang w:eastAsia="de-CH"/>
+            </w:rPr>
+          </w:pPr>
+          <w:hyperlink w:anchor="_Toc475550663" w:history="1">
+            <w:r>
+              <w:rPr>
+                <w:rStyle w:val="Hyperlink"/>
+                <w:noProof/>
+              </w:rPr>
+              <w:t>2.1</w:t>
+            </w:r>
+            <w:r>
+              <w:rPr>
+                <w:rFonts w:eastAsiaTheme="minorEastAsia"/>
+                <w:noProof/>
+                <w:lang w:eastAsia="de-CH"/>
+              </w:rPr>
+              <w:tab/>
+            </w:r>
+            <w:r>
+              <w:rPr>
+                <w:rStyle w:val="Hyperlink"/>
+                <w:noProof/>
+              </w:rPr>
+              <w:t>Einführung Software-Architektur</w:t>
+            </w:r>
+            <w:r>
+              <w:rPr>
+                <w:noProof/>
+                <w:webHidden/>
+              </w:rPr>
+              <w:tab/>
+            </w:r>
+            <w:r>
+              <w:rPr>
+                <w:noProof/>
+                <w:webHidden/>
+              </w:rPr>
+              <w:fldChar w:fldCharType="begin"/>
+            </w:r>
+            <w:r>
+              <w:rPr>
+                <w:noProof/>
+                <w:webHidden/>
+              </w:rPr>
+              <w:instrText xml:space="preserve"> PAGEREF _Toc475550663 \h </w:instrText>
+            </w:r>
+            <w:r>
+              <w:rPr>
+                <w:noProof/>
+                <w:webHidden/>
+              </w:rPr>
+            </w:r>
+            <w:r>
+              <w:rPr>
+                <w:noProof/>
+                <w:webHidden/>
+              </w:rPr>
+              <w:fldChar w:fldCharType="separate"/>
+            </w:r>
+            <w:r>
+              <w:rPr>
+                <w:noProof/>
+                <w:webHidden/>
+              </w:rPr>
+              <w:t>3</w:t>
+            </w:r>
+            <w:r>
+              <w:rPr>
+                <w:noProof/>
+                <w:webHidden/>
+              </w:rPr>
+              <w:fldChar w:fldCharType="end"/>
+            </w:r>
+          </w:hyperlink>
+        </w:p>
+        <w:p>
+          <w:pPr>
+            <w:pStyle w:val="TOC3"/>
+            <w:tabs>
+              <w:tab w:val="left" w:pos="1320"/>
+              <w:tab w:val="right" w:leader="dot" w:pos="9062"/>
+            </w:tabs>
+            <w:rPr>
+              <w:rFonts w:eastAsiaTheme="minorEastAsia"/>
+              <w:noProof/>
+              <w:lang w:eastAsia="de-CH"/>
+            </w:rPr>
+          </w:pPr>
+          <w:hyperlink w:anchor="_Toc475550664" w:history="1">
+            <w:r>
+              <w:rPr>
+                <w:rStyle w:val="Hyperlink"/>
+                <w:noProof/>
+              </w:rPr>
+              <w:t>2.1.1</w:t>
+            </w:r>
+            <w:r>
+              <w:rPr>
+                <w:rFonts w:eastAsiaTheme="minorEastAsia"/>
+                <w:noProof/>
+                <w:lang w:eastAsia="de-CH"/>
+              </w:rPr>
+              <w:tab/>
+            </w:r>
+            <w:r>
+              <w:rPr>
+                <w:rStyle w:val="Hyperlink"/>
+                <w:noProof/>
+              </w:rPr>
+              <w:t>Motivation</w:t>
+            </w:r>
+            <w:r>
+              <w:rPr>
+                <w:noProof/>
+                <w:webHidden/>
+              </w:rPr>
+              <w:tab/>
+            </w:r>
+            <w:r>
+              <w:rPr>
+                <w:noProof/>
+                <w:webHidden/>
+              </w:rPr>
+              <w:fldChar w:fldCharType="begin"/>
+            </w:r>
+            <w:r>
+              <w:rPr>
+                <w:noProof/>
+                <w:webHidden/>
+              </w:rPr>
+              <w:instrText xml:space="preserve"> PAGEREF _Toc475550664 \h </w:instrText>
+            </w:r>
+            <w:r>
+              <w:rPr>
+                <w:noProof/>
+                <w:webHidden/>
+              </w:rPr>
+            </w:r>
+            <w:r>
+              <w:rPr>
+                <w:noProof/>
+                <w:webHidden/>
+              </w:rPr>
+              <w:fldChar w:fldCharType="separate"/>
+            </w:r>
+            <w:r>
+              <w:rPr>
+                <w:noProof/>
+                <w:webHidden/>
+              </w:rPr>
+              <w:t>3</w:t>
+            </w:r>
+            <w:r>
+              <w:rPr>
+                <w:noProof/>
+                <w:webHidden/>
+              </w:rPr>
+              <w:fldChar w:fldCharType="end"/>
+            </w:r>
+          </w:hyperlink>
+        </w:p>
+        <w:p>
+          <w:pPr>
+            <w:pStyle w:val="TOC3"/>
+            <w:tabs>
+              <w:tab w:val="left" w:pos="1320"/>
+              <w:tab w:val="right" w:leader="dot" w:pos="9062"/>
+            </w:tabs>
+            <w:rPr>
+              <w:rFonts w:eastAsiaTheme="minorEastAsia"/>
+              <w:noProof/>
+              <w:lang w:eastAsia="de-CH"/>
+            </w:rPr>
+          </w:pPr>
+          <w:hyperlink w:anchor="_Toc475550665" w:history="1">
+            <w:r>
+              <w:rPr>
+                <w:rStyle w:val="Hyperlink"/>
+                <w:noProof/>
+              </w:rPr>
+              <w:t>2.1.2</w:t>
+            </w:r>
+            <w:r>
+              <w:rPr>
+                <w:rFonts w:eastAsiaTheme="minorEastAsia"/>
+                <w:noProof/>
+                <w:lang w:eastAsia="de-CH"/>
+              </w:rPr>
+              <w:tab/>
+            </w:r>
+            <w:r>
+              <w:rPr>
+                <w:rStyle w:val="Hyperlink"/>
+                <w:noProof/>
+              </w:rPr>
+              <w:t>Lernziele</w:t>
+            </w:r>
+            <w:r>
+              <w:rPr>
+                <w:noProof/>
+                <w:webHidden/>
+              </w:rPr>
+              <w:tab/>
+            </w:r>
+            <w:r>
+              <w:rPr>
+                <w:noProof/>
+                <w:webHidden/>
+              </w:rPr>
+              <w:fldChar w:fldCharType="begin"/>
+            </w:r>
+            <w:r>
+              <w:rPr>
+                <w:noProof/>
+                <w:webHidden/>
+              </w:rPr>
+              <w:instrText xml:space="preserve"> PAGEREF _Toc475550665 \h </w:instrText>
+            </w:r>
+            <w:r>
+              <w:rPr>
+                <w:noProof/>
+                <w:webHidden/>
+              </w:rPr>
+            </w:r>
+            <w:r>
+              <w:rPr>
+                <w:noProof/>
+                <w:webHidden/>
+              </w:rPr>
+              <w:fldChar w:fldCharType="separate"/>
+            </w:r>
+            <w:r>
+              <w:rPr>
+                <w:noProof/>
+                <w:webHidden/>
+              </w:rPr>
+              <w:t>3</w:t>
+            </w:r>
+            <w:r>
+              <w:rPr>
+                <w:noProof/>
+                <w:webHidden/>
+              </w:rPr>
+              <w:fldChar w:fldCharType="end"/>
+            </w:r>
+          </w:hyperlink>
+        </w:p>
+        <w:p>
+          <w:pPr>
+            <w:pStyle w:val="TOC3"/>
+            <w:tabs>
+              <w:tab w:val="left" w:pos="1320"/>
+              <w:tab w:val="right" w:leader="dot" w:pos="9062"/>
+            </w:tabs>
+            <w:rPr>
+              <w:rFonts w:eastAsiaTheme="minorEastAsia"/>
+              <w:noProof/>
+              <w:lang w:eastAsia="de-CH"/>
+            </w:rPr>
+          </w:pPr>
+          <w:hyperlink w:anchor="_Toc475550666" w:history="1">
+            <w:r>
+              <w:rPr>
+                <w:rStyle w:val="Hyperlink"/>
+                <w:noProof/>
+              </w:rPr>
+              <w:t>2.1.3</w:t>
+            </w:r>
+            <w:r>
+              <w:rPr>
+                <w:rFonts w:eastAsiaTheme="minorEastAsia"/>
+                <w:noProof/>
+                <w:lang w:eastAsia="de-CH"/>
+              </w:rPr>
+              <w:tab/>
+            </w:r>
+            <w:r>
+              <w:rPr>
+                <w:rStyle w:val="Hyperlink"/>
+                <w:noProof/>
+              </w:rPr>
+              <w:t>Drei Aussagen zur Software-Architektur</w:t>
+            </w:r>
+            <w:r>
+              <w:rPr>
+                <w:noProof/>
+                <w:webHidden/>
+              </w:rPr>
+              <w:tab/>
+            </w:r>
+            <w:r>
+              <w:rPr>
+                <w:noProof/>
+                <w:webHidden/>
+              </w:rPr>
+              <w:fldChar w:fldCharType="begin"/>
+            </w:r>
+            <w:r>
+              <w:rPr>
+                <w:noProof/>
+                <w:webHidden/>
+              </w:rPr>
+              <w:instrText xml:space="preserve"> PAGEREF _Toc475550666 \h </w:instrText>
+            </w:r>
+            <w:r>
+              <w:rPr>
+                <w:noProof/>
+                <w:webHidden/>
+              </w:rPr>
+            </w:r>
+            <w:r>
+              <w:rPr>
+                <w:noProof/>
+                <w:webHidden/>
+              </w:rPr>
+              <w:fldChar w:fldCharType="separate"/>
+            </w:r>
+            <w:r>
+              <w:rPr>
+                <w:noProof/>
+                <w:webHidden/>
+              </w:rPr>
+              <w:t>3</w:t>
+            </w:r>
+            <w:r>
+              <w:rPr>
+                <w:noProof/>
+                <w:webHidden/>
+              </w:rPr>
+              <w:fldChar w:fldCharType="end"/>
+            </w:r>
+          </w:hyperlink>
+        </w:p>
+        <w:p>
+          <w:pPr>
+            <w:pStyle w:val="TOC3"/>
+            <w:tabs>
+              <w:tab w:val="left" w:pos="1320"/>
+              <w:tab w:val="right" w:leader="dot" w:pos="9062"/>
+            </w:tabs>
+            <w:rPr>
+              <w:rFonts w:eastAsiaTheme="minorEastAsia"/>
+              <w:noProof/>
+              <w:lang w:eastAsia="de-CH"/>
+            </w:rPr>
+          </w:pPr>
+          <w:hyperlink w:anchor="_Toc475550667" w:history="1">
+            <w:r>
+              <w:rPr>
+                <w:rStyle w:val="Hyperlink"/>
+                <w:noProof/>
+              </w:rPr>
+              <w:t>2.1.4</w:t>
+            </w:r>
+            <w:r>
+              <w:rPr>
+                <w:rFonts w:eastAsiaTheme="minorEastAsia"/>
+                <w:noProof/>
+                <w:lang w:eastAsia="de-CH"/>
+              </w:rPr>
+              <w:tab/>
+            </w:r>
+            <w:r>
+              <w:rPr>
+                <w:rStyle w:val="Hyperlink"/>
+                <w:noProof/>
+              </w:rPr>
+              <w:t>Aufgabe: Was ist die Essenz jedes dieser Texte</w:t>
+            </w:r>
+            <w:r>
+              <w:rPr>
+                <w:noProof/>
+                <w:webHidden/>
+              </w:rPr>
+              <w:tab/>
+            </w:r>
+            <w:r>
+              <w:rPr>
+                <w:noProof/>
+                <w:webHidden/>
+              </w:rPr>
+              <w:fldChar w:fldCharType="begin"/>
+            </w:r>
+            <w:r>
+              <w:rPr>
+                <w:noProof/>
+                <w:webHidden/>
+              </w:rPr>
+              <w:instrText xml:space="preserve"> PAGEREF _Toc475550667 \h </w:instrText>
+            </w:r>
+            <w:r>
+              <w:rPr>
+                <w:noProof/>
+                <w:webHidden/>
+              </w:rPr>
+            </w:r>
+            <w:r>
+              <w:rPr>
+                <w:noProof/>
+                <w:webHidden/>
+              </w:rPr>
+              <w:fldChar w:fldCharType="separate"/>
+            </w:r>
+            <w:r>
+              <w:rPr>
+                <w:noProof/>
+                <w:webHidden/>
+              </w:rPr>
+              <w:t>4</w:t>
+            </w:r>
+            <w:r>
+              <w:rPr>
+                <w:noProof/>
+                <w:webHidden/>
+              </w:rPr>
+              <w:fldChar w:fldCharType="end"/>
+            </w:r>
+          </w:hyperlink>
+        </w:p>
+        <w:p>
+          <w:pPr>
+            <w:pStyle w:val="TOC3"/>
+            <w:tabs>
+              <w:tab w:val="left" w:pos="1320"/>
+              <w:tab w:val="right" w:leader="dot" w:pos="9062"/>
+            </w:tabs>
+            <w:rPr>
+              <w:rFonts w:eastAsiaTheme="minorEastAsia"/>
+              <w:noProof/>
+              <w:lang w:eastAsia="de-CH"/>
+            </w:rPr>
+          </w:pPr>
+          <w:hyperlink w:anchor="_Toc475550668" w:history="1">
+            <w:r>
+              <w:rPr>
+                <w:rStyle w:val="Hyperlink"/>
+                <w:noProof/>
+              </w:rPr>
+              <w:t>2.1.5</w:t>
+            </w:r>
+            <w:r>
+              <w:rPr>
+                <w:rFonts w:eastAsiaTheme="minorEastAsia"/>
+                <w:noProof/>
+                <w:lang w:eastAsia="de-CH"/>
+              </w:rPr>
+              <w:tab/>
+            </w:r>
+            <w:r>
+              <w:rPr>
+                <w:rStyle w:val="Hyperlink"/>
+                <w:noProof/>
+              </w:rPr>
+              <w:t>Aufgabe: Ihre eigene Erfahrung mit Software-Architektur</w:t>
+            </w:r>
+            <w:r>
+              <w:rPr>
+                <w:noProof/>
+                <w:webHidden/>
+              </w:rPr>
+              <w:tab/>
+            </w:r>
+            <w:r>
+              <w:rPr>
+                <w:noProof/>
+                <w:webHidden/>
+              </w:rPr>
+              <w:fldChar w:fldCharType="begin"/>
+            </w:r>
+            <w:r>
+              <w:rPr>
+                <w:noProof/>
+                <w:webHidden/>
+              </w:rPr>
+              <w:instrText xml:space="preserve"> PAGEREF _Toc475550668 \h </w:instrText>
+            </w:r>
+            <w:r>
+              <w:rPr>
+                <w:noProof/>
+                <w:webHidden/>
+              </w:rPr>
+            </w:r>
+            <w:r>
+              <w:rPr>
+                <w:noProof/>
+                <w:webHidden/>
+              </w:rPr>
+              <w:fldChar w:fldCharType="separate"/>
+            </w:r>
+            <w:r>
+              <w:rPr>
+                <w:noProof/>
+                <w:webHidden/>
+              </w:rPr>
+              <w:t>5</w:t>
+            </w:r>
+            <w:r>
+              <w:rPr>
+                <w:noProof/>
+                <w:webHidden/>
+              </w:rPr>
+              <w:fldChar w:fldCharType="end"/>
+            </w:r>
+          </w:hyperlink>
+        </w:p>
+        <w:p>
+          <w:pPr>
+            <w:pStyle w:val="TOC3"/>
+            <w:tabs>
+              <w:tab w:val="left" w:pos="1320"/>
+              <w:tab w:val="right" w:leader="dot" w:pos="9062"/>
+            </w:tabs>
+            <w:rPr>
+              <w:rFonts w:eastAsiaTheme="minorEastAsia"/>
+              <w:noProof/>
+              <w:lang w:eastAsia="de-CH"/>
+            </w:rPr>
+          </w:pPr>
+          <w:hyperlink w:anchor="_Toc475550669" w:history="1">
+            <w:r>
+              <w:rPr>
+                <w:rStyle w:val="Hyperlink"/>
+                <w:noProof/>
+              </w:rPr>
+              <w:t>2.1.6</w:t>
+            </w:r>
+            <w:r>
+              <w:rPr>
+                <w:rFonts w:eastAsiaTheme="minorEastAsia"/>
+                <w:noProof/>
+                <w:lang w:eastAsia="de-CH"/>
+              </w:rPr>
+              <w:tab/>
+            </w:r>
+            <w:r>
+              <w:rPr>
+                <w:rStyle w:val="Hyperlink"/>
+                <w:noProof/>
+              </w:rPr>
+              <w:t>Warum Software-Architektur</w:t>
+            </w:r>
+            <w:r>
+              <w:rPr>
+                <w:noProof/>
+                <w:webHidden/>
+              </w:rPr>
+              <w:tab/>
+            </w:r>
+            <w:r>
+              <w:rPr>
+                <w:noProof/>
+                <w:webHidden/>
+              </w:rPr>
+              <w:fldChar w:fldCharType="begin"/>
+            </w:r>
+            <w:r>
+              <w:rPr>
+                <w:noProof/>
+                <w:webHidden/>
+              </w:rPr>
+              <w:instrText xml:space="preserve"> PAGEREF _Toc475550669 \h </w:instrText>
+            </w:r>
+            <w:r>
+              <w:rPr>
+                <w:noProof/>
+                <w:webHidden/>
+              </w:rPr>
+            </w:r>
+            <w:r>
+              <w:rPr>
+                <w:noProof/>
+                <w:webHidden/>
+              </w:rPr>
+              <w:fldChar w:fldCharType="separate"/>
+            </w:r>
+            <w:r>
+              <w:rPr>
+                <w:noProof/>
+                <w:webHidden/>
+              </w:rPr>
+              <w:t>5</w:t>
+            </w:r>
+            <w:r>
+              <w:rPr>
+                <w:noProof/>
+                <w:webHidden/>
+              </w:rPr>
+              <w:fldChar w:fldCharType="end"/>
+            </w:r>
+          </w:hyperlink>
+        </w:p>
+        <w:p>
+          <w:pPr>
+            <w:pStyle w:val="TOC3"/>
+            <w:tabs>
+              <w:tab w:val="left" w:pos="1320"/>
+              <w:tab w:val="right" w:leader="dot" w:pos="9062"/>
+            </w:tabs>
+            <w:rPr>
+              <w:rFonts w:eastAsiaTheme="minorEastAsia"/>
+              <w:noProof/>
+              <w:lang w:eastAsia="de-CH"/>
+            </w:rPr>
+          </w:pPr>
+          <w:hyperlink w:anchor="_Toc475550670" w:history="1">
+            <w:r>
+              <w:rPr>
+                <w:rStyle w:val="Hyperlink"/>
+                <w:noProof/>
+              </w:rPr>
+              <w:t>2.1.7</w:t>
+            </w:r>
+            <w:r>
+              <w:rPr>
+                <w:rFonts w:eastAsiaTheme="minorEastAsia"/>
+                <w:noProof/>
+                <w:lang w:eastAsia="de-CH"/>
+              </w:rPr>
+              <w:tab/>
+            </w:r>
+            <w:r>
+              <w:rPr>
+                <w:rStyle w:val="Hyperlink"/>
+                <w:noProof/>
+              </w:rPr>
+              <w:t>Software-Architektur als Interacting Components</w:t>
+            </w:r>
+            <w:r>
+              <w:rPr>
+                <w:noProof/>
+                <w:webHidden/>
+              </w:rPr>
+              <w:tab/>
+            </w:r>
+            <w:r>
+              <w:rPr>
+                <w:noProof/>
+                <w:webHidden/>
+              </w:rPr>
+              <w:fldChar w:fldCharType="begin"/>
+            </w:r>
+            <w:r>
+              <w:rPr>
+                <w:noProof/>
+                <w:webHidden/>
+              </w:rPr>
+              <w:instrText xml:space="preserve"> PAGEREF _Toc475550670 \h </w:instrText>
+            </w:r>
+            <w:r>
+              <w:rPr>
+                <w:noProof/>
+                <w:webHidden/>
+              </w:rPr>
+            </w:r>
+            <w:r>
+              <w:rPr>
+                <w:noProof/>
+                <w:webHidden/>
+              </w:rPr>
+              <w:fldChar w:fldCharType="separate"/>
+            </w:r>
+            <w:r>
+              <w:rPr>
+                <w:noProof/>
+                <w:webHidden/>
+              </w:rPr>
+              <w:t>6</w:t>
+            </w:r>
+            <w:r>
+              <w:rPr>
+                <w:noProof/>
+                <w:webHidden/>
+              </w:rPr>
+              <w:fldChar w:fldCharType="end"/>
+            </w:r>
+          </w:hyperlink>
+        </w:p>
+        <w:p>
+          <w:pPr>
+            <w:pStyle w:val="TOC3"/>
+            <w:tabs>
+              <w:tab w:val="left" w:pos="1320"/>
+              <w:tab w:val="right" w:leader="dot" w:pos="9062"/>
+            </w:tabs>
+            <w:rPr>
+              <w:rFonts w:eastAsiaTheme="minorEastAsia"/>
+              <w:noProof/>
+              <w:lang w:eastAsia="de-CH"/>
+            </w:rPr>
+          </w:pPr>
+          <w:hyperlink w:anchor="_Toc475550671" w:history="1">
+            <w:r>
+              <w:rPr>
+                <w:rStyle w:val="Hyperlink"/>
+                <w:noProof/>
+              </w:rPr>
+              <w:t>2.1.8</w:t>
+            </w:r>
+            <w:r>
+              <w:rPr>
+                <w:rFonts w:eastAsiaTheme="minorEastAsia"/>
+                <w:noProof/>
+                <w:lang w:eastAsia="de-CH"/>
+              </w:rPr>
+              <w:tab/>
+            </w:r>
+            <w:r>
+              <w:rPr>
+                <w:rStyle w:val="Hyperlink"/>
+                <w:noProof/>
+              </w:rPr>
+              <w:t>Architectural Views</w:t>
+            </w:r>
+            <w:r>
+              <w:rPr>
+                <w:noProof/>
+                <w:webHidden/>
+              </w:rPr>
+              <w:tab/>
+            </w:r>
+            <w:r>
+              <w:rPr>
+                <w:noProof/>
+                <w:webHidden/>
+              </w:rPr>
+              <w:fldChar w:fldCharType="begin"/>
+            </w:r>
+            <w:r>
+              <w:rPr>
+                <w:noProof/>
+                <w:webHidden/>
+              </w:rPr>
+              <w:instrText xml:space="preserve"> PAGEREF _Toc475550671 \h </w:instrText>
+            </w:r>
+            <w:r>
+              <w:rPr>
+                <w:noProof/>
+                <w:webHidden/>
+              </w:rPr>
+            </w:r>
+            <w:r>
+              <w:rPr>
+                <w:noProof/>
+                <w:webHidden/>
+              </w:rPr>
+              <w:fldChar w:fldCharType="separate"/>
+            </w:r>
+            <w:r>
+              <w:rPr>
+                <w:noProof/>
+                <w:webHidden/>
+              </w:rPr>
+              <w:t>6</w:t>
+            </w:r>
+            <w:r>
+              <w:rPr>
+                <w:noProof/>
+                <w:webHidden/>
+              </w:rPr>
+              <w:fldChar w:fldCharType="end"/>
+            </w:r>
+          </w:hyperlink>
+        </w:p>
+        <w:p>
+          <w:pPr>
+            <w:pStyle w:val="TOC3"/>
+            <w:tabs>
+              <w:tab w:val="left" w:pos="1320"/>
+              <w:tab w:val="right" w:leader="dot" w:pos="9062"/>
+            </w:tabs>
+            <w:rPr>
+              <w:rFonts w:eastAsiaTheme="minorEastAsia"/>
+              <w:noProof/>
+              <w:lang w:eastAsia="de-CH"/>
+            </w:rPr>
+          </w:pPr>
+          <w:hyperlink w:anchor="_Toc475550672" w:history="1">
+            <w:r>
+              <w:rPr>
+                <w:rStyle w:val="Hyperlink"/>
+                <w:noProof/>
+              </w:rPr>
+              <w:t>2.1.9</w:t>
+            </w:r>
+            <w:r>
+              <w:rPr>
+                <w:rFonts w:eastAsiaTheme="minorEastAsia"/>
+                <w:noProof/>
+                <w:lang w:eastAsia="de-CH"/>
+              </w:rPr>
+              <w:tab/>
+            </w:r>
+            <w:r>
+              <w:rPr>
+                <w:rStyle w:val="Hyperlink"/>
+                <w:noProof/>
+              </w:rPr>
+              <w:t>Beispiel: Logical View versus Development View einer einfachen Linked List</w:t>
+            </w:r>
+            <w:r>
+              <w:rPr>
+                <w:noProof/>
+                <w:webHidden/>
+              </w:rPr>
+              <w:tab/>
+            </w:r>
+            <w:r>
+              <w:rPr>
+                <w:noProof/>
+                <w:webHidden/>
+              </w:rPr>
+              <w:fldChar w:fldCharType="begin"/>
+            </w:r>
+            <w:r>
+              <w:rPr>
+                <w:noProof/>
+                <w:webHidden/>
+              </w:rPr>
+              <w:instrText xml:space="preserve"> PAGEREF _Toc475550672 \h </w:instrText>
+            </w:r>
+            <w:r>
+              <w:rPr>
+                <w:noProof/>
+                <w:webHidden/>
+              </w:rPr>
+            </w:r>
+            <w:r>
+              <w:rPr>
+                <w:noProof/>
+                <w:webHidden/>
+              </w:rPr>
+              <w:fldChar w:fldCharType="separate"/>
+            </w:r>
+            <w:r>
+              <w:rPr>
+                <w:noProof/>
+                <w:webHidden/>
+              </w:rPr>
+              <w:t>7</w:t>
+            </w:r>
+            <w:r>
+              <w:rPr>
+                <w:noProof/>
+                <w:webHidden/>
+              </w:rPr>
+              <w:fldChar w:fldCharType="end"/>
+            </w:r>
+          </w:hyperlink>
+        </w:p>
+        <w:p>
+          <w:pPr>
+            <w:pStyle w:val="TOC1"/>
+            <w:rPr>
+              <w:rFonts w:eastAsiaTheme="minorEastAsia"/>
+              <w:noProof/>
+              <w:lang w:eastAsia="de-CH"/>
+            </w:rPr>
+          </w:pPr>
+          <w:hyperlink w:anchor="_Toc475550673" w:history="1">
+            <w:r>
+              <w:rPr>
+                <w:rStyle w:val="Hyperlink"/>
+                <w:noProof/>
+              </w:rPr>
+              <w:t>3</w:t>
+            </w:r>
+            <w:r>
+              <w:rPr>
+                <w:rFonts w:eastAsiaTheme="minorEastAsia"/>
+                <w:noProof/>
+                <w:lang w:eastAsia="de-CH"/>
+              </w:rPr>
+              <w:tab/>
+            </w:r>
+            <w:r>
+              <w:rPr>
+                <w:rStyle w:val="Hyperlink"/>
+                <w:noProof/>
+              </w:rPr>
+              <w:t>Woche 2</w:t>
+            </w:r>
+            <w:r>
+              <w:rPr>
+                <w:noProof/>
+                <w:webHidden/>
+              </w:rPr>
+              <w:tab/>
+            </w:r>
+            <w:r>
+              <w:rPr>
+                <w:noProof/>
+                <w:webHidden/>
+              </w:rPr>
+              <w:fldChar w:fldCharType="begin"/>
+            </w:r>
+            <w:r>
+              <w:rPr>
+                <w:noProof/>
+                <w:webHidden/>
+              </w:rPr>
+              <w:instrText xml:space="preserve"> PAGEREF _Toc475550673 \h </w:instrText>
+            </w:r>
+            <w:r>
+              <w:rPr>
+                <w:noProof/>
+                <w:webHidden/>
+              </w:rPr>
+            </w:r>
+            <w:r>
+              <w:rPr>
+                <w:noProof/>
+                <w:webHidden/>
+              </w:rPr>
+              <w:fldChar w:fldCharType="separate"/>
+            </w:r>
+            <w:r>
+              <w:rPr>
+                <w:noProof/>
+                <w:webHidden/>
+              </w:rPr>
+              <w:t>8</w:t>
             </w:r>
             <w:r>
               <w:rPr>
@@ -975,59 +1909,59 @@
       <w:pPr>
         <w:pStyle w:val="Heading1"/>
       </w:pPr>
-      <w:bookmarkStart w:id="2" w:name="_Toc430435984"/>
-      <w:bookmarkStart w:id="3" w:name="_Toc431304092"/>
-      <w:bookmarkStart w:id="4" w:name="_Toc475369501"/>
+      <w:bookmarkStart w:id="1" w:name="_Toc430435984"/>
+      <w:bookmarkStart w:id="2" w:name="_Toc431304092"/>
+      <w:bookmarkStart w:id="3" w:name="_Toc475550658"/>
       <w:r>
         <w:lastRenderedPageBreak/>
         <w:t>Einleitung</w:t>
       </w:r>
+      <w:bookmarkEnd w:id="1"/>
       <w:bookmarkEnd w:id="2"/>
       <w:bookmarkEnd w:id="3"/>
+    </w:p>
+    <w:p>
+      <w:pPr>
+        <w:pStyle w:val="Heading2"/>
+      </w:pPr>
+      <w:bookmarkStart w:id="4" w:name="_Toc430422362"/>
+      <w:bookmarkStart w:id="5" w:name="_Toc430435985"/>
+      <w:bookmarkStart w:id="6" w:name="_Toc431304093"/>
+      <w:bookmarkStart w:id="7" w:name="_Toc475550659"/>
+      <w:r>
+        <w:t>Einleitung</w:t>
+      </w:r>
       <w:bookmarkEnd w:id="4"/>
-    </w:p>
-    <w:p>
-      <w:pPr>
-        <w:pStyle w:val="Heading2"/>
-      </w:pPr>
-      <w:bookmarkStart w:id="5" w:name="_Toc430422362"/>
-      <w:bookmarkStart w:id="6" w:name="_Toc430435985"/>
-      <w:bookmarkStart w:id="7" w:name="_Toc431304093"/>
-      <w:bookmarkStart w:id="8" w:name="_Toc475369502"/>
-      <w:r>
-        <w:t>Einleitung</w:t>
-      </w:r>
       <w:bookmarkEnd w:id="5"/>
       <w:bookmarkEnd w:id="6"/>
       <w:bookmarkEnd w:id="7"/>
+    </w:p>
+    <w:p>
+      <w:r>
+        <w:t xml:space="preserve">Dieses Dokument stellt die Moduldokumentation für das Modul </w:t>
+      </w:r>
+      <w:r>
+        <w:t>swa</w:t>
+      </w:r>
+      <w:r>
+        <w:t xml:space="preserve"> dar. Allfällige Unterlagen sind im Modulordner zu finden.</w:t>
+      </w:r>
+    </w:p>
+    <w:p>
+      <w:pPr>
+        <w:pStyle w:val="Heading2"/>
+      </w:pPr>
+      <w:bookmarkStart w:id="8" w:name="_Toc430422363"/>
+      <w:bookmarkStart w:id="9" w:name="_Toc430435986"/>
+      <w:bookmarkStart w:id="10" w:name="_Toc431304094"/>
+      <w:bookmarkStart w:id="11" w:name="_Toc475550660"/>
+      <w:r>
+        <w:t>Lernziele</w:t>
+      </w:r>
       <w:bookmarkEnd w:id="8"/>
-    </w:p>
-    <w:p>
-      <w:r>
-        <w:t xml:space="preserve">Dieses Dokument stellt die Moduldokumentation für das Modul </w:t>
-      </w:r>
-      <w:r>
-        <w:t>swa</w:t>
-      </w:r>
-      <w:r>
-        <w:t xml:space="preserve"> dar. Allfällige Unterlagen sind im Modulordner zu finden.</w:t>
-      </w:r>
-    </w:p>
-    <w:p>
-      <w:pPr>
-        <w:pStyle w:val="Heading2"/>
-      </w:pPr>
-      <w:bookmarkStart w:id="9" w:name="_Toc430422363"/>
-      <w:bookmarkStart w:id="10" w:name="_Toc430435986"/>
-      <w:bookmarkStart w:id="11" w:name="_Toc431304094"/>
-      <w:bookmarkStart w:id="12" w:name="_Toc475369503"/>
-      <w:r>
-        <w:t>Lernziele</w:t>
-      </w:r>
       <w:bookmarkEnd w:id="9"/>
       <w:bookmarkEnd w:id="10"/>
       <w:bookmarkEnd w:id="11"/>
-      <w:bookmarkEnd w:id="12"/>
     </w:p>
     <w:p>
       <w:r>
@@ -1043,28 +1977,142 @@
         </w:numPr>
       </w:pPr>
       <w:r>
-        <w:t>TODO</w:t>
+        <w:t>Sie kennen wichtige Architektur-Sichten auf die Struktur von Software-Systemen</w:t>
+      </w:r>
+    </w:p>
+    <w:p>
+      <w:pPr>
+        <w:pStyle w:val="ListParagraph"/>
+        <w:numPr>
+          <w:ilvl w:val="0"/>
+          <w:numId w:val="2"/>
+        </w:numPr>
+      </w:pPr>
+      <w:r>
+        <w:t>Sie können solche Sichten für vorhandene oder geplante Systeme darstellen und gefällte bzw. zu fällende Entwurfs-Entscheidungen darin aufzeigen</w:t>
+      </w:r>
+    </w:p>
+    <w:p>
+      <w:pPr>
+        <w:pStyle w:val="ListParagraph"/>
+        <w:numPr>
+          <w:ilvl w:val="0"/>
+          <w:numId w:val="2"/>
+        </w:numPr>
+      </w:pPr>
+      <w:r>
+        <w:t>Sie erkennen Vor-und Nachteile gegebener Software-Strukturen sowie einzelner Entwurfs-Entscheidungen</w:t>
+      </w:r>
+    </w:p>
+    <w:p>
+      <w:pPr>
+        <w:pStyle w:val="ListParagraph"/>
+        <w:numPr>
+          <w:ilvl w:val="0"/>
+          <w:numId w:val="2"/>
+        </w:numPr>
+      </w:pPr>
+      <w:r>
+        <w:t>Sie können Entwurfs-Entscheidungen begründet fällen und daraus eine System-Architektur entwickeln</w:t>
+      </w:r>
+    </w:p>
+    <w:p>
+      <w:pPr>
+        <w:pStyle w:val="ListParagraph"/>
+        <w:numPr>
+          <w:ilvl w:val="0"/>
+          <w:numId w:val="2"/>
+        </w:numPr>
+      </w:pPr>
+      <w:r>
+        <w:t>Sie bewerten Software-Strukturen anhand konkreter Anforderungen und schlagen ggf. Verbesserungen vor.</w:t>
+      </w:r>
+    </w:p>
+    <w:p>
+      <w:pPr>
+        <w:pStyle w:val="ListParagraph"/>
+        <w:numPr>
+          <w:ilvl w:val="0"/>
+          <w:numId w:val="2"/>
+        </w:numPr>
+      </w:pPr>
+      <w:r>
+        <w:t>Sie können Software-Strukturen auf abstrakterem Niveau als Programm-Code darstellen.</w:t>
+      </w:r>
+    </w:p>
+    <w:p>
+      <w:pPr>
+        <w:pStyle w:val="ListParagraph"/>
+        <w:numPr>
+          <w:ilvl w:val="0"/>
+          <w:numId w:val="2"/>
+        </w:numPr>
+      </w:pPr>
+      <w:r>
+        <w:t>Sie können solche Software-Strukturen bewusst und begründet entwerfen.</w:t>
+      </w:r>
+    </w:p>
+    <w:p>
+      <w:pPr>
+        <w:pStyle w:val="ListParagraph"/>
+        <w:numPr>
+          <w:ilvl w:val="0"/>
+          <w:numId w:val="2"/>
+        </w:numPr>
+      </w:pPr>
+      <w:r>
+        <w:t>Sie können solche Software-Strukturen analysieren und ggf. kritisieren und verbessern.</w:t>
+      </w:r>
+    </w:p>
+    <w:p>
+      <w:pPr>
+        <w:pStyle w:val="ListParagraph"/>
+        <w:numPr>
+          <w:ilvl w:val="0"/>
+          <w:numId w:val="2"/>
+        </w:numPr>
+      </w:pPr>
+      <w:r>
+        <w:t>Sie können solche Software-Strukturen in Programm-Code umsetzen, so dass die abstrakten Strukturen erhalten und nutzbar bleiben.</w:t>
       </w:r>
     </w:p>
     <w:p>
       <w:pPr>
         <w:pStyle w:val="Heading2"/>
       </w:pPr>
-      <w:bookmarkStart w:id="13" w:name="_Toc430422364"/>
-      <w:bookmarkStart w:id="14" w:name="_Toc430435987"/>
-      <w:bookmarkStart w:id="15" w:name="_Toc431304095"/>
-      <w:bookmarkStart w:id="16" w:name="_Toc475369504"/>
+      <w:bookmarkStart w:id="12" w:name="_Toc430422364"/>
+      <w:bookmarkStart w:id="13" w:name="_Toc430435987"/>
+      <w:bookmarkStart w:id="14" w:name="_Toc431304095"/>
+      <w:bookmarkStart w:id="15" w:name="_Toc475550661"/>
       <w:r>
         <w:t>Prüfungen</w:t>
       </w:r>
+      <w:bookmarkEnd w:id="12"/>
       <w:bookmarkEnd w:id="13"/>
       <w:bookmarkEnd w:id="14"/>
       <w:bookmarkEnd w:id="15"/>
-      <w:bookmarkEnd w:id="16"/>
-    </w:p>
-    <w:p>
-      <w:r>
-        <w:t>TODO</w:t>
+    </w:p>
+    <w:p>
+      <w:r>
+        <w:t xml:space="preserve">Die Modulnote setzt sich </w:t>
+      </w:r>
+      <w:r>
+        <w:t>aus</w:t>
+      </w:r>
+      <w:r>
+        <w:t xml:space="preserve"> </w:t>
+      </w:r>
+      <w:r>
+        <w:t>einer</w:t>
+      </w:r>
+      <w:r>
+        <w:t xml:space="preserve"> Semesterprüfung zu </w:t>
+      </w:r>
+      <w:r>
+        <w:t>50</w:t>
+      </w:r>
+      <w:r>
+        <w:t>% und einer Modulschlussprüfung zu 50% zusammen.</w:t>
       </w:r>
     </w:p>
     <w:p/>
@@ -1072,12 +2120,743 @@
       <w:pPr>
         <w:pStyle w:val="Heading1"/>
       </w:pPr>
-      <w:bookmarkStart w:id="17" w:name="_Toc475369505"/>
+      <w:bookmarkStart w:id="16" w:name="_Toc475550662"/>
       <w:r>
         <w:lastRenderedPageBreak/>
         <w:t>Woche 1</w:t>
       </w:r>
+      <w:bookmarkEnd w:id="16"/>
+    </w:p>
+    <w:p>
+      <w:pPr>
+        <w:pStyle w:val="Heading2"/>
+      </w:pPr>
+      <w:bookmarkStart w:id="17" w:name="_Toc475550663"/>
+      <w:r>
+        <w:t>Einführung Software-Architektur</w:t>
+      </w:r>
       <w:bookmarkEnd w:id="17"/>
+    </w:p>
+    <w:p>
+      <w:pPr>
+        <w:pStyle w:val="Heading3"/>
+      </w:pPr>
+      <w:bookmarkStart w:id="18" w:name="_Toc475550664"/>
+      <w:r>
+        <w:t>Motivation</w:t>
+      </w:r>
+      <w:bookmarkEnd w:id="18"/>
+    </w:p>
+    <w:p>
+      <w:r>
+        <w:rPr>
+          <w:noProof/>
+          <w:lang w:eastAsia="de-CH"/>
+        </w:rPr>
+        <w:drawing>
+          <wp:inline distT="0" distB="0" distL="0" distR="0" wp14:anchorId="10272EB9" wp14:editId="4A381AD1">
+            <wp:extent cx="5760720" cy="1261110"/>
+            <wp:effectExtent l="0" t="0" r="0" b="0"/>
+            <wp:docPr id="1" name="Picture 1"/>
+            <wp:cNvGraphicFramePr>
+              <a:graphicFrameLocks xmlns:a="http://schemas.openxmlformats.org/drawingml/2006/main" noChangeAspect="1"/>
+            </wp:cNvGraphicFramePr>
+            <a:graphic xmlns:a="http://schemas.openxmlformats.org/drawingml/2006/main">
+              <a:graphicData uri="http://schemas.openxmlformats.org/drawingml/2006/picture">
+                <pic:pic xmlns:pic="http://schemas.openxmlformats.org/drawingml/2006/picture">
+                  <pic:nvPicPr>
+                    <pic:cNvPr id="1" name=""/>
+                    <pic:cNvPicPr/>
+                  </pic:nvPicPr>
+                  <pic:blipFill>
+                    <a:blip r:embed="rId9"/>
+                    <a:stretch>
+                      <a:fillRect/>
+                    </a:stretch>
+                  </pic:blipFill>
+                  <pic:spPr>
+                    <a:xfrm>
+                      <a:off x="0" y="0"/>
+                      <a:ext cx="5760720" cy="1261110"/>
+                    </a:xfrm>
+                    <a:prstGeom prst="rect">
+                      <a:avLst/>
+                    </a:prstGeom>
+                  </pic:spPr>
+                </pic:pic>
+              </a:graphicData>
+            </a:graphic>
+          </wp:inline>
+        </w:drawing>
+      </w:r>
+    </w:p>
+    <w:p>
+      <w:pPr>
+        <w:pStyle w:val="Heading3"/>
+      </w:pPr>
+      <w:bookmarkStart w:id="19" w:name="_Toc475550665"/>
+      <w:r>
+        <w:t>Lernziele</w:t>
+      </w:r>
+      <w:bookmarkEnd w:id="19"/>
+    </w:p>
+    <w:p>
+      <w:r>
+        <w:rPr>
+          <w:noProof/>
+          <w:lang w:eastAsia="de-CH"/>
+        </w:rPr>
+        <w:drawing>
+          <wp:inline distT="0" distB="0" distL="0" distR="0" wp14:anchorId="656992D3" wp14:editId="1E328CC2">
+            <wp:extent cx="5760720" cy="1173480"/>
+            <wp:effectExtent l="0" t="0" r="0" b="7620"/>
+            <wp:docPr id="2" name="Picture 2"/>
+            <wp:cNvGraphicFramePr>
+              <a:graphicFrameLocks xmlns:a="http://schemas.openxmlformats.org/drawingml/2006/main" noChangeAspect="1"/>
+            </wp:cNvGraphicFramePr>
+            <a:graphic xmlns:a="http://schemas.openxmlformats.org/drawingml/2006/main">
+              <a:graphicData uri="http://schemas.openxmlformats.org/drawingml/2006/picture">
+                <pic:pic xmlns:pic="http://schemas.openxmlformats.org/drawingml/2006/picture">
+                  <pic:nvPicPr>
+                    <pic:cNvPr id="1" name=""/>
+                    <pic:cNvPicPr/>
+                  </pic:nvPicPr>
+                  <pic:blipFill>
+                    <a:blip r:embed="rId10"/>
+                    <a:stretch>
+                      <a:fillRect/>
+                    </a:stretch>
+                  </pic:blipFill>
+                  <pic:spPr>
+                    <a:xfrm>
+                      <a:off x="0" y="0"/>
+                      <a:ext cx="5760720" cy="1173480"/>
+                    </a:xfrm>
+                    <a:prstGeom prst="rect">
+                      <a:avLst/>
+                    </a:prstGeom>
+                  </pic:spPr>
+                </pic:pic>
+              </a:graphicData>
+            </a:graphic>
+          </wp:inline>
+        </w:drawing>
+      </w:r>
+    </w:p>
+    <w:p>
+      <w:pPr>
+        <w:pStyle w:val="Heading3"/>
+      </w:pPr>
+      <w:bookmarkStart w:id="20" w:name="_Toc475550666"/>
+      <w:r>
+        <w:t>Drei Aussagen zur Software-Architektur</w:t>
+      </w:r>
+      <w:bookmarkEnd w:id="20"/>
+    </w:p>
+    <w:p>
+      <w:r>
+        <w:rPr>
+          <w:noProof/>
+          <w:lang w:eastAsia="de-CH"/>
+        </w:rPr>
+        <w:drawing>
+          <wp:inline distT="0" distB="0" distL="0" distR="0" wp14:anchorId="144EBBBB" wp14:editId="2B84B2D3">
+            <wp:extent cx="5760720" cy="4498340"/>
+            <wp:effectExtent l="0" t="0" r="0" b="0"/>
+            <wp:docPr id="4" name="Picture 4"/>
+            <wp:cNvGraphicFramePr>
+              <a:graphicFrameLocks xmlns:a="http://schemas.openxmlformats.org/drawingml/2006/main" noChangeAspect="1"/>
+            </wp:cNvGraphicFramePr>
+            <a:graphic xmlns:a="http://schemas.openxmlformats.org/drawingml/2006/main">
+              <a:graphicData uri="http://schemas.openxmlformats.org/drawingml/2006/picture">
+                <pic:pic xmlns:pic="http://schemas.openxmlformats.org/drawingml/2006/picture">
+                  <pic:nvPicPr>
+                    <pic:cNvPr id="1" name=""/>
+                    <pic:cNvPicPr/>
+                  </pic:nvPicPr>
+                  <pic:blipFill>
+                    <a:blip r:embed="rId11"/>
+                    <a:stretch>
+                      <a:fillRect/>
+                    </a:stretch>
+                  </pic:blipFill>
+                  <pic:spPr>
+                    <a:xfrm>
+                      <a:off x="0" y="0"/>
+                      <a:ext cx="5760720" cy="4498340"/>
+                    </a:xfrm>
+                    <a:prstGeom prst="rect">
+                      <a:avLst/>
+                    </a:prstGeom>
+                  </pic:spPr>
+                </pic:pic>
+              </a:graphicData>
+            </a:graphic>
+          </wp:inline>
+        </w:drawing>
+      </w:r>
+    </w:p>
+    <w:p>
+      <w:r>
+        <w:rPr>
+          <w:noProof/>
+          <w:lang w:eastAsia="de-CH"/>
+        </w:rPr>
+        <w:lastRenderedPageBreak/>
+        <w:drawing>
+          <wp:inline distT="0" distB="0" distL="0" distR="0" wp14:anchorId="1CCD23D8" wp14:editId="04E4CB1F">
+            <wp:extent cx="5760720" cy="1825625"/>
+            <wp:effectExtent l="0" t="0" r="0" b="3175"/>
+            <wp:docPr id="5" name="Picture 5"/>
+            <wp:cNvGraphicFramePr>
+              <a:graphicFrameLocks xmlns:a="http://schemas.openxmlformats.org/drawingml/2006/main" noChangeAspect="1"/>
+            </wp:cNvGraphicFramePr>
+            <a:graphic xmlns:a="http://schemas.openxmlformats.org/drawingml/2006/main">
+              <a:graphicData uri="http://schemas.openxmlformats.org/drawingml/2006/picture">
+                <pic:pic xmlns:pic="http://schemas.openxmlformats.org/drawingml/2006/picture">
+                  <pic:nvPicPr>
+                    <pic:cNvPr id="1" name=""/>
+                    <pic:cNvPicPr/>
+                  </pic:nvPicPr>
+                  <pic:blipFill>
+                    <a:blip r:embed="rId12"/>
+                    <a:stretch>
+                      <a:fillRect/>
+                    </a:stretch>
+                  </pic:blipFill>
+                  <pic:spPr>
+                    <a:xfrm>
+                      <a:off x="0" y="0"/>
+                      <a:ext cx="5760720" cy="1825625"/>
+                    </a:xfrm>
+                    <a:prstGeom prst="rect">
+                      <a:avLst/>
+                    </a:prstGeom>
+                  </pic:spPr>
+                </pic:pic>
+              </a:graphicData>
+            </a:graphic>
+          </wp:inline>
+        </w:drawing>
+      </w:r>
+    </w:p>
+    <w:p>
+      <w:pPr>
+        <w:pStyle w:val="Heading3"/>
+      </w:pPr>
+      <w:bookmarkStart w:id="21" w:name="_Toc475550667"/>
+      <w:r>
+        <w:t>Aufgabe: Was ist die Essenz jedes dieser Texte</w:t>
+      </w:r>
+      <w:bookmarkEnd w:id="21"/>
+    </w:p>
+    <w:p>
+      <w:r>
+        <w:rPr>
+          <w:noProof/>
+          <w:lang w:eastAsia="de-CH"/>
+        </w:rPr>
+        <w:drawing>
+          <wp:inline distT="0" distB="0" distL="0" distR="0" wp14:anchorId="585119D6" wp14:editId="3A58FBB6">
+            <wp:extent cx="5760720" cy="4531360"/>
+            <wp:effectExtent l="0" t="0" r="0" b="2540"/>
+            <wp:docPr id="6" name="Picture 6"/>
+            <wp:cNvGraphicFramePr>
+              <a:graphicFrameLocks xmlns:a="http://schemas.openxmlformats.org/drawingml/2006/main" noChangeAspect="1"/>
+            </wp:cNvGraphicFramePr>
+            <a:graphic xmlns:a="http://schemas.openxmlformats.org/drawingml/2006/main">
+              <a:graphicData uri="http://schemas.openxmlformats.org/drawingml/2006/picture">
+                <pic:pic xmlns:pic="http://schemas.openxmlformats.org/drawingml/2006/picture">
+                  <pic:nvPicPr>
+                    <pic:cNvPr id="1" name=""/>
+                    <pic:cNvPicPr/>
+                  </pic:nvPicPr>
+                  <pic:blipFill>
+                    <a:blip r:embed="rId13"/>
+                    <a:stretch>
+                      <a:fillRect/>
+                    </a:stretch>
+                  </pic:blipFill>
+                  <pic:spPr>
+                    <a:xfrm>
+                      <a:off x="0" y="0"/>
+                      <a:ext cx="5760720" cy="4531360"/>
+                    </a:xfrm>
+                    <a:prstGeom prst="rect">
+                      <a:avLst/>
+                    </a:prstGeom>
+                  </pic:spPr>
+                </pic:pic>
+              </a:graphicData>
+            </a:graphic>
+          </wp:inline>
+        </w:drawing>
+      </w:r>
+    </w:p>
+    <w:p>
+      <w:pPr>
+        <w:pStyle w:val="Heading3"/>
+      </w:pPr>
+      <w:bookmarkStart w:id="22" w:name="_Toc475550668"/>
+      <w:r>
+        <w:lastRenderedPageBreak/>
+        <w:t>Aufgabe: I</w:t>
+      </w:r>
+      <w:r>
+        <w:t>h</w:t>
+      </w:r>
+      <w:r>
+        <w:t>re eigene Erfahrung mit Software-Architektur</w:t>
+      </w:r>
+      <w:bookmarkEnd w:id="22"/>
+    </w:p>
+    <w:p>
+      <w:r>
+        <w:rPr>
+          <w:noProof/>
+          <w:lang w:eastAsia="de-CH"/>
+        </w:rPr>
+        <w:drawing>
+          <wp:inline distT="0" distB="0" distL="0" distR="0" wp14:anchorId="02BD4E36" wp14:editId="336E1FF8">
+            <wp:extent cx="5760720" cy="3359150"/>
+            <wp:effectExtent l="0" t="0" r="0" b="0"/>
+            <wp:docPr id="7" name="Picture 7"/>
+            <wp:cNvGraphicFramePr>
+              <a:graphicFrameLocks xmlns:a="http://schemas.openxmlformats.org/drawingml/2006/main" noChangeAspect="1"/>
+            </wp:cNvGraphicFramePr>
+            <a:graphic xmlns:a="http://schemas.openxmlformats.org/drawingml/2006/main">
+              <a:graphicData uri="http://schemas.openxmlformats.org/drawingml/2006/picture">
+                <pic:pic xmlns:pic="http://schemas.openxmlformats.org/drawingml/2006/picture">
+                  <pic:nvPicPr>
+                    <pic:cNvPr id="1" name=""/>
+                    <pic:cNvPicPr/>
+                  </pic:nvPicPr>
+                  <pic:blipFill>
+                    <a:blip r:embed="rId14"/>
+                    <a:stretch>
+                      <a:fillRect/>
+                    </a:stretch>
+                  </pic:blipFill>
+                  <pic:spPr>
+                    <a:xfrm>
+                      <a:off x="0" y="0"/>
+                      <a:ext cx="5760720" cy="3359150"/>
+                    </a:xfrm>
+                    <a:prstGeom prst="rect">
+                      <a:avLst/>
+                    </a:prstGeom>
+                  </pic:spPr>
+                </pic:pic>
+              </a:graphicData>
+            </a:graphic>
+          </wp:inline>
+        </w:drawing>
+      </w:r>
+    </w:p>
+    <w:p>
+      <w:r>
+        <w:t>Meine Antworten:</w:t>
+      </w:r>
+    </w:p>
+    <w:p>
+      <w:pPr>
+        <w:pStyle w:val="ListParagraph"/>
+        <w:numPr>
+          <w:ilvl w:val="0"/>
+          <w:numId w:val="4"/>
+        </w:numPr>
+      </w:pPr>
+      <w:r>
+        <w:t>Ein Bild (Diagramm) sagt mehr als tausend Worte</w:t>
+      </w:r>
+    </w:p>
+    <w:p>
+      <w:pPr>
+        <w:pStyle w:val="ListParagraph"/>
+        <w:numPr>
+          <w:ilvl w:val="0"/>
+          <w:numId w:val="4"/>
+        </w:numPr>
+      </w:pPr>
+      <w:r>
+        <w:t>Diskussionen kommen der Architektur zu Gute und erhöhen die Chance, die Qualitätskriterien zu erreichen</w:t>
+      </w:r>
+    </w:p>
+    <w:p>
+      <w:pPr>
+        <w:pStyle w:val="Heading3"/>
+      </w:pPr>
+      <w:bookmarkStart w:id="23" w:name="_Toc475550669"/>
+      <w:r>
+        <w:t>Warum Software-Architektur</w:t>
+      </w:r>
+      <w:bookmarkEnd w:id="23"/>
+    </w:p>
+    <w:p>
+      <w:r>
+        <w:rPr>
+          <w:noProof/>
+          <w:lang w:eastAsia="de-CH"/>
+        </w:rPr>
+        <w:drawing>
+          <wp:inline distT="0" distB="0" distL="0" distR="0" wp14:anchorId="22CD4956" wp14:editId="3883235D">
+            <wp:extent cx="5760720" cy="3739515"/>
+            <wp:effectExtent l="0" t="0" r="0" b="0"/>
+            <wp:docPr id="8" name="Picture 8"/>
+            <wp:cNvGraphicFramePr>
+              <a:graphicFrameLocks xmlns:a="http://schemas.openxmlformats.org/drawingml/2006/main" noChangeAspect="1"/>
+            </wp:cNvGraphicFramePr>
+            <a:graphic xmlns:a="http://schemas.openxmlformats.org/drawingml/2006/main">
+              <a:graphicData uri="http://schemas.openxmlformats.org/drawingml/2006/picture">
+                <pic:pic xmlns:pic="http://schemas.openxmlformats.org/drawingml/2006/picture">
+                  <pic:nvPicPr>
+                    <pic:cNvPr id="1" name=""/>
+                    <pic:cNvPicPr/>
+                  </pic:nvPicPr>
+                  <pic:blipFill>
+                    <a:blip r:embed="rId15"/>
+                    <a:stretch>
+                      <a:fillRect/>
+                    </a:stretch>
+                  </pic:blipFill>
+                  <pic:spPr>
+                    <a:xfrm>
+                      <a:off x="0" y="0"/>
+                      <a:ext cx="5760720" cy="3739515"/>
+                    </a:xfrm>
+                    <a:prstGeom prst="rect">
+                      <a:avLst/>
+                    </a:prstGeom>
+                  </pic:spPr>
+                </pic:pic>
+              </a:graphicData>
+            </a:graphic>
+          </wp:inline>
+        </w:drawing>
+      </w:r>
+    </w:p>
+    <w:p>
+      <w:pPr>
+        <w:pStyle w:val="Heading3"/>
+      </w:pPr>
+      <w:bookmarkStart w:id="24" w:name="_Toc475550670"/>
+      <w:r>
+        <w:lastRenderedPageBreak/>
+        <w:t xml:space="preserve">Software-Architektur als </w:t>
+      </w:r>
+      <w:proofErr w:type="spellStart"/>
+      <w:r>
+        <w:t>Interacting</w:t>
+      </w:r>
+      <w:proofErr w:type="spellEnd"/>
+      <w:r>
+        <w:t xml:space="preserve"> Components</w:t>
+      </w:r>
+      <w:bookmarkEnd w:id="24"/>
+    </w:p>
+    <w:p>
+      <w:r>
+        <w:rPr>
+          <w:noProof/>
+          <w:lang w:eastAsia="de-CH"/>
+        </w:rPr>
+        <w:drawing>
+          <wp:inline distT="0" distB="0" distL="0" distR="0" wp14:anchorId="19F06654" wp14:editId="36925931">
+            <wp:extent cx="5760720" cy="4130675"/>
+            <wp:effectExtent l="0" t="0" r="0" b="3175"/>
+            <wp:docPr id="9" name="Picture 9"/>
+            <wp:cNvGraphicFramePr>
+              <a:graphicFrameLocks xmlns:a="http://schemas.openxmlformats.org/drawingml/2006/main" noChangeAspect="1"/>
+            </wp:cNvGraphicFramePr>
+            <a:graphic xmlns:a="http://schemas.openxmlformats.org/drawingml/2006/main">
+              <a:graphicData uri="http://schemas.openxmlformats.org/drawingml/2006/picture">
+                <pic:pic xmlns:pic="http://schemas.openxmlformats.org/drawingml/2006/picture">
+                  <pic:nvPicPr>
+                    <pic:cNvPr id="1" name=""/>
+                    <pic:cNvPicPr/>
+                  </pic:nvPicPr>
+                  <pic:blipFill>
+                    <a:blip r:embed="rId16"/>
+                    <a:stretch>
+                      <a:fillRect/>
+                    </a:stretch>
+                  </pic:blipFill>
+                  <pic:spPr>
+                    <a:xfrm>
+                      <a:off x="0" y="0"/>
+                      <a:ext cx="5760720" cy="4130675"/>
+                    </a:xfrm>
+                    <a:prstGeom prst="rect">
+                      <a:avLst/>
+                    </a:prstGeom>
+                  </pic:spPr>
+                </pic:pic>
+              </a:graphicData>
+            </a:graphic>
+          </wp:inline>
+        </w:drawing>
+      </w:r>
+    </w:p>
+    <w:p>
+      <w:r>
+        <w:rPr>
+          <w:noProof/>
+          <w:lang w:eastAsia="de-CH"/>
+        </w:rPr>
+        <w:drawing>
+          <wp:inline distT="0" distB="0" distL="0" distR="0" wp14:anchorId="27747AE1" wp14:editId="3A9AC78E">
+            <wp:extent cx="5760720" cy="1828165"/>
+            <wp:effectExtent l="0" t="0" r="0" b="635"/>
+            <wp:docPr id="10" name="Picture 10"/>
+            <wp:cNvGraphicFramePr>
+              <a:graphicFrameLocks xmlns:a="http://schemas.openxmlformats.org/drawingml/2006/main" noChangeAspect="1"/>
+            </wp:cNvGraphicFramePr>
+            <a:graphic xmlns:a="http://schemas.openxmlformats.org/drawingml/2006/main">
+              <a:graphicData uri="http://schemas.openxmlformats.org/drawingml/2006/picture">
+                <pic:pic xmlns:pic="http://schemas.openxmlformats.org/drawingml/2006/picture">
+                  <pic:nvPicPr>
+                    <pic:cNvPr id="1" name=""/>
+                    <pic:cNvPicPr/>
+                  </pic:nvPicPr>
+                  <pic:blipFill>
+                    <a:blip r:embed="rId17"/>
+                    <a:stretch>
+                      <a:fillRect/>
+                    </a:stretch>
+                  </pic:blipFill>
+                  <pic:spPr>
+                    <a:xfrm>
+                      <a:off x="0" y="0"/>
+                      <a:ext cx="5760720" cy="1828165"/>
+                    </a:xfrm>
+                    <a:prstGeom prst="rect">
+                      <a:avLst/>
+                    </a:prstGeom>
+                  </pic:spPr>
+                </pic:pic>
+              </a:graphicData>
+            </a:graphic>
+          </wp:inline>
+        </w:drawing>
+      </w:r>
+    </w:p>
+    <w:p>
+      <w:pPr>
+        <w:pStyle w:val="Heading3"/>
+      </w:pPr>
+      <w:bookmarkStart w:id="25" w:name="_Toc475550671"/>
+      <w:proofErr w:type="spellStart"/>
+      <w:r>
+        <w:t>Architectural</w:t>
+      </w:r>
+      <w:proofErr w:type="spellEnd"/>
+      <w:r>
+        <w:t xml:space="preserve"> Views</w:t>
+      </w:r>
+      <w:bookmarkEnd w:id="25"/>
+    </w:p>
+    <w:p>
+      <w:r>
+        <w:rPr>
+          <w:noProof/>
+          <w:lang w:eastAsia="de-CH"/>
+        </w:rPr>
+        <w:drawing>
+          <wp:inline distT="0" distB="0" distL="0" distR="0" wp14:anchorId="5EE666CE" wp14:editId="4802CCF8">
+            <wp:extent cx="5760720" cy="2136140"/>
+            <wp:effectExtent l="0" t="0" r="0" b="0"/>
+            <wp:docPr id="11" name="Picture 11"/>
+            <wp:cNvGraphicFramePr>
+              <a:graphicFrameLocks xmlns:a="http://schemas.openxmlformats.org/drawingml/2006/main" noChangeAspect="1"/>
+            </wp:cNvGraphicFramePr>
+            <a:graphic xmlns:a="http://schemas.openxmlformats.org/drawingml/2006/main">
+              <a:graphicData uri="http://schemas.openxmlformats.org/drawingml/2006/picture">
+                <pic:pic xmlns:pic="http://schemas.openxmlformats.org/drawingml/2006/picture">
+                  <pic:nvPicPr>
+                    <pic:cNvPr id="1" name=""/>
+                    <pic:cNvPicPr/>
+                  </pic:nvPicPr>
+                  <pic:blipFill>
+                    <a:blip r:embed="rId18"/>
+                    <a:stretch>
+                      <a:fillRect/>
+                    </a:stretch>
+                  </pic:blipFill>
+                  <pic:spPr>
+                    <a:xfrm>
+                      <a:off x="0" y="0"/>
+                      <a:ext cx="5760720" cy="2136140"/>
+                    </a:xfrm>
+                    <a:prstGeom prst="rect">
+                      <a:avLst/>
+                    </a:prstGeom>
+                  </pic:spPr>
+                </pic:pic>
+              </a:graphicData>
+            </a:graphic>
+          </wp:inline>
+        </w:drawing>
+      </w:r>
+    </w:p>
+    <w:p>
+      <w:r>
+        <w:rPr>
+          <w:noProof/>
+          <w:lang w:eastAsia="de-CH"/>
+        </w:rPr>
+        <w:lastRenderedPageBreak/>
+        <w:drawing>
+          <wp:inline distT="0" distB="0" distL="0" distR="0" wp14:anchorId="2E7E21A8" wp14:editId="37DE0286">
+            <wp:extent cx="5760720" cy="3512820"/>
+            <wp:effectExtent l="0" t="0" r="0" b="0"/>
+            <wp:docPr id="12" name="Picture 12"/>
+            <wp:cNvGraphicFramePr>
+              <a:graphicFrameLocks xmlns:a="http://schemas.openxmlformats.org/drawingml/2006/main" noChangeAspect="1"/>
+            </wp:cNvGraphicFramePr>
+            <a:graphic xmlns:a="http://schemas.openxmlformats.org/drawingml/2006/main">
+              <a:graphicData uri="http://schemas.openxmlformats.org/drawingml/2006/picture">
+                <pic:pic xmlns:pic="http://schemas.openxmlformats.org/drawingml/2006/picture">
+                  <pic:nvPicPr>
+                    <pic:cNvPr id="1" name=""/>
+                    <pic:cNvPicPr/>
+                  </pic:nvPicPr>
+                  <pic:blipFill>
+                    <a:blip r:embed="rId19"/>
+                    <a:stretch>
+                      <a:fillRect/>
+                    </a:stretch>
+                  </pic:blipFill>
+                  <pic:spPr>
+                    <a:xfrm>
+                      <a:off x="0" y="0"/>
+                      <a:ext cx="5760720" cy="3512820"/>
+                    </a:xfrm>
+                    <a:prstGeom prst="rect">
+                      <a:avLst/>
+                    </a:prstGeom>
+                  </pic:spPr>
+                </pic:pic>
+              </a:graphicData>
+            </a:graphic>
+          </wp:inline>
+        </w:drawing>
+      </w:r>
+    </w:p>
+    <w:p>
+      <w:pPr>
+        <w:pStyle w:val="Heading3"/>
+      </w:pPr>
+      <w:bookmarkStart w:id="26" w:name="_Toc475550672"/>
+      <w:r>
+        <w:t xml:space="preserve">Beispiel: Logical View versus Development View einer einfachen </w:t>
+      </w:r>
+      <w:proofErr w:type="spellStart"/>
+      <w:r>
+        <w:t>Linked</w:t>
+      </w:r>
+      <w:proofErr w:type="spellEnd"/>
+      <w:r>
+        <w:t xml:space="preserve"> List</w:t>
+      </w:r>
+      <w:bookmarkEnd w:id="26"/>
+    </w:p>
+    <w:p>
+      <w:r>
+        <w:rPr>
+          <w:noProof/>
+          <w:lang w:eastAsia="de-CH"/>
+        </w:rPr>
+        <w:drawing>
+          <wp:inline distT="0" distB="0" distL="0" distR="0" wp14:anchorId="5B139603" wp14:editId="196EC7EF">
+            <wp:extent cx="5760720" cy="2012315"/>
+            <wp:effectExtent l="0" t="0" r="0" b="6985"/>
+            <wp:docPr id="13" name="Picture 13"/>
+            <wp:cNvGraphicFramePr>
+              <a:graphicFrameLocks xmlns:a="http://schemas.openxmlformats.org/drawingml/2006/main" noChangeAspect="1"/>
+            </wp:cNvGraphicFramePr>
+            <a:graphic xmlns:a="http://schemas.openxmlformats.org/drawingml/2006/main">
+              <a:graphicData uri="http://schemas.openxmlformats.org/drawingml/2006/picture">
+                <pic:pic xmlns:pic="http://schemas.openxmlformats.org/drawingml/2006/picture">
+                  <pic:nvPicPr>
+                    <pic:cNvPr id="1" name=""/>
+                    <pic:cNvPicPr/>
+                  </pic:nvPicPr>
+                  <pic:blipFill>
+                    <a:blip r:embed="rId20"/>
+                    <a:stretch>
+                      <a:fillRect/>
+                    </a:stretch>
+                  </pic:blipFill>
+                  <pic:spPr>
+                    <a:xfrm>
+                      <a:off x="0" y="0"/>
+                      <a:ext cx="5760720" cy="2012315"/>
+                    </a:xfrm>
+                    <a:prstGeom prst="rect">
+                      <a:avLst/>
+                    </a:prstGeom>
+                  </pic:spPr>
+                </pic:pic>
+              </a:graphicData>
+            </a:graphic>
+          </wp:inline>
+        </w:drawing>
+      </w:r>
+    </w:p>
+    <w:p>
+      <w:r>
+        <w:rPr>
+          <w:noProof/>
+          <w:lang w:eastAsia="de-CH"/>
+        </w:rPr>
+        <w:drawing>
+          <wp:inline distT="0" distB="0" distL="0" distR="0" wp14:anchorId="49F8E34E" wp14:editId="6C350C1D">
+            <wp:extent cx="4181231" cy="2687934"/>
+            <wp:effectExtent l="0" t="0" r="0" b="0"/>
+            <wp:docPr id="14" name="Picture 14"/>
+            <wp:cNvGraphicFramePr>
+              <a:graphicFrameLocks xmlns:a="http://schemas.openxmlformats.org/drawingml/2006/main" noChangeAspect="1"/>
+            </wp:cNvGraphicFramePr>
+            <a:graphic xmlns:a="http://schemas.openxmlformats.org/drawingml/2006/main">
+              <a:graphicData uri="http://schemas.openxmlformats.org/drawingml/2006/picture">
+                <pic:pic xmlns:pic="http://schemas.openxmlformats.org/drawingml/2006/picture">
+                  <pic:nvPicPr>
+                    <pic:cNvPr id="1" name=""/>
+                    <pic:cNvPicPr/>
+                  </pic:nvPicPr>
+                  <pic:blipFill>
+                    <a:blip r:embed="rId21"/>
+                    <a:stretch>
+                      <a:fillRect/>
+                    </a:stretch>
+                  </pic:blipFill>
+                  <pic:spPr>
+                    <a:xfrm>
+                      <a:off x="0" y="0"/>
+                      <a:ext cx="4197016" cy="2698081"/>
+                    </a:xfrm>
+                    <a:prstGeom prst="rect">
+                      <a:avLst/>
+                    </a:prstGeom>
+                  </pic:spPr>
+                </pic:pic>
+              </a:graphicData>
+            </a:graphic>
+          </wp:inline>
+        </w:drawing>
+      </w:r>
+    </w:p>
+    <w:p/>
+    <w:p>
+      <w:pPr>
+        <w:pStyle w:val="Heading1"/>
+      </w:pPr>
+      <w:bookmarkStart w:id="27" w:name="_Toc475550673"/>
+      <w:r>
+        <w:lastRenderedPageBreak/>
+        <w:t>Woche 2</w:t>
+      </w:r>
+      <w:bookmarkEnd w:id="27"/>
     </w:p>
     <w:p>
       <w:r>
@@ -1086,8 +2865,8 @@
     </w:p>
     <w:p/>
     <w:sectPr>
-      <w:headerReference w:type="default" r:id="rId9"/>
-      <w:footerReference w:type="default" r:id="rId10"/>
+      <w:headerReference w:type="default" r:id="rId22"/>
+      <w:footerReference w:type="default" r:id="rId23"/>
       <w:pgSz w:w="11906" w:h="16838"/>
       <w:pgMar w:top="1417" w:right="1417" w:bottom="1134" w:left="1417" w:header="708" w:footer="708" w:gutter="0"/>
       <w:pgNumType w:start="0"/>
@@ -1223,7 +3002,7 @@
       <w:rPr>
         <w:noProof/>
       </w:rPr>
-      <w:t>3</w:t>
+      <w:t>8</w:t>
     </w:r>
     <w:r>
       <w:rPr>
@@ -1265,7 +3044,7 @@
       <w:rPr>
         <w:noProof/>
       </w:rPr>
-      <w:t>3</w:t>
+      <w:t>8</w:t>
     </w:r>
     <w:r>
       <w:rPr>
@@ -1330,6 +3109,119 @@
 <file path=word/numbering.xml><?xml version="1.0" encoding="utf-8"?>
 <w:numbering xmlns:wpc="http://schemas.microsoft.com/office/word/2010/wordprocessingCanvas" xmlns:cx="http://schemas.microsoft.com/office/drawing/2014/chartex" xmlns:cx1="http://schemas.microsoft.com/office/drawing/2015/9/8/chartex" xmlns:cx2="http://schemas.microsoft.com/office/drawing/2015/10/21/chartex" xmlns:mc="http://schemas.openxmlformats.org/markup-compatibility/2006" xmlns:o="urn:schemas-microsoft-com:office:office" xmlns:r="http://schemas.openxmlformats.org/officeDocument/2006/relationships" xmlns:m="http://schemas.openxmlformats.org/officeDocument/2006/math" xmlns:v="urn:schemas-microsoft-com:vml" xmlns:wp14="http://schemas.microsoft.com/office/word/2010/wordprocessingDrawing" xmlns:wp="http://schemas.openxmlformats.org/drawingml/2006/wordprocessingDrawing" xmlns:w10="urn:schemas-microsoft-com:office:word" xmlns:w="http://schemas.openxmlformats.org/wordprocessingml/2006/main" xmlns:w14="http://schemas.microsoft.com/office/word/2010/wordml" xmlns:w15="http://schemas.microsoft.com/office/word/2012/wordml" xmlns:w16se="http://schemas.microsoft.com/office/word/2015/wordml/symex" xmlns:wpg="http://schemas.microsoft.com/office/word/2010/wordprocessingGroup" xmlns:wpi="http://schemas.microsoft.com/office/word/2010/wordprocessingInk" xmlns:wne="http://schemas.microsoft.com/office/word/2006/wordml" xmlns:wps="http://schemas.microsoft.com/office/word/2010/wordprocessingShape" mc:Ignorable="w14 w15 w16se wp14">
   <w:abstractNum w:abstractNumId="0" w15:restartNumberingAfterBreak="0">
+    <w:nsid w:val="0D3133D3"/>
+    <w:multiLevelType w:val="hybridMultilevel"/>
+    <w:tmpl w:val="A5D45870"/>
+    <w:lvl w:ilvl="0" w:tplc="08070001">
+      <w:start w:val="1"/>
+      <w:numFmt w:val="bullet"/>
+      <w:lvlText w:val=""/>
+      <w:lvlJc w:val="left"/>
+      <w:pPr>
+        <w:ind w:left="720" w:hanging="360"/>
+      </w:pPr>
+      <w:rPr>
+        <w:rFonts w:ascii="Symbol" w:hAnsi="Symbol" w:hint="default"/>
+      </w:rPr>
+    </w:lvl>
+    <w:lvl w:ilvl="1" w:tplc="08070003" w:tentative="1">
+      <w:start w:val="1"/>
+      <w:numFmt w:val="bullet"/>
+      <w:lvlText w:val="o"/>
+      <w:lvlJc w:val="left"/>
+      <w:pPr>
+        <w:ind w:left="1440" w:hanging="360"/>
+      </w:pPr>
+      <w:rPr>
+        <w:rFonts w:ascii="Courier New" w:hAnsi="Courier New" w:cs="Courier New" w:hint="default"/>
+      </w:rPr>
+    </w:lvl>
+    <w:lvl w:ilvl="2" w:tplc="08070005" w:tentative="1">
+      <w:start w:val="1"/>
+      <w:numFmt w:val="bullet"/>
+      <w:lvlText w:val=""/>
+      <w:lvlJc w:val="left"/>
+      <w:pPr>
+        <w:ind w:left="2160" w:hanging="360"/>
+      </w:pPr>
+      <w:rPr>
+        <w:rFonts w:ascii="Wingdings" w:hAnsi="Wingdings" w:hint="default"/>
+      </w:rPr>
+    </w:lvl>
+    <w:lvl w:ilvl="3" w:tplc="08070001" w:tentative="1">
+      <w:start w:val="1"/>
+      <w:numFmt w:val="bullet"/>
+      <w:lvlText w:val=""/>
+      <w:lvlJc w:val="left"/>
+      <w:pPr>
+        <w:ind w:left="2880" w:hanging="360"/>
+      </w:pPr>
+      <w:rPr>
+        <w:rFonts w:ascii="Symbol" w:hAnsi="Symbol" w:hint="default"/>
+      </w:rPr>
+    </w:lvl>
+    <w:lvl w:ilvl="4" w:tplc="08070003" w:tentative="1">
+      <w:start w:val="1"/>
+      <w:numFmt w:val="bullet"/>
+      <w:lvlText w:val="o"/>
+      <w:lvlJc w:val="left"/>
+      <w:pPr>
+        <w:ind w:left="3600" w:hanging="360"/>
+      </w:pPr>
+      <w:rPr>
+        <w:rFonts w:ascii="Courier New" w:hAnsi="Courier New" w:cs="Courier New" w:hint="default"/>
+      </w:rPr>
+    </w:lvl>
+    <w:lvl w:ilvl="5" w:tplc="08070005" w:tentative="1">
+      <w:start w:val="1"/>
+      <w:numFmt w:val="bullet"/>
+      <w:lvlText w:val=""/>
+      <w:lvlJc w:val="left"/>
+      <w:pPr>
+        <w:ind w:left="4320" w:hanging="360"/>
+      </w:pPr>
+      <w:rPr>
+        <w:rFonts w:ascii="Wingdings" w:hAnsi="Wingdings" w:hint="default"/>
+      </w:rPr>
+    </w:lvl>
+    <w:lvl w:ilvl="6" w:tplc="08070001" w:tentative="1">
+      <w:start w:val="1"/>
+      <w:numFmt w:val="bullet"/>
+      <w:lvlText w:val=""/>
+      <w:lvlJc w:val="left"/>
+      <w:pPr>
+        <w:ind w:left="5040" w:hanging="360"/>
+      </w:pPr>
+      <w:rPr>
+        <w:rFonts w:ascii="Symbol" w:hAnsi="Symbol" w:hint="default"/>
+      </w:rPr>
+    </w:lvl>
+    <w:lvl w:ilvl="7" w:tplc="08070003" w:tentative="1">
+      <w:start w:val="1"/>
+      <w:numFmt w:val="bullet"/>
+      <w:lvlText w:val="o"/>
+      <w:lvlJc w:val="left"/>
+      <w:pPr>
+        <w:ind w:left="5760" w:hanging="360"/>
+      </w:pPr>
+      <w:rPr>
+        <w:rFonts w:ascii="Courier New" w:hAnsi="Courier New" w:cs="Courier New" w:hint="default"/>
+      </w:rPr>
+    </w:lvl>
+    <w:lvl w:ilvl="8" w:tplc="08070005" w:tentative="1">
+      <w:start w:val="1"/>
+      <w:numFmt w:val="bullet"/>
+      <w:lvlText w:val=""/>
+      <w:lvlJc w:val="left"/>
+      <w:pPr>
+        <w:ind w:left="6480" w:hanging="360"/>
+      </w:pPr>
+      <w:rPr>
+        <w:rFonts w:ascii="Wingdings" w:hAnsi="Wingdings" w:hint="default"/>
+      </w:rPr>
+    </w:lvl>
+  </w:abstractNum>
+  <w:abstractNum w:abstractNumId="1" w15:restartNumberingAfterBreak="0">
     <w:nsid w:val="419F3DA0"/>
     <w:multiLevelType w:val="hybridMultilevel"/>
     <w:tmpl w:val="A588D5EA"/>
@@ -1442,7 +3334,7 @@
       </w:rPr>
     </w:lvl>
   </w:abstractNum>
-  <w:abstractNum w:abstractNumId="1" w15:restartNumberingAfterBreak="0">
+  <w:abstractNum w:abstractNumId="2" w15:restartNumberingAfterBreak="0">
     <w:nsid w:val="48674EA4"/>
     <w:multiLevelType w:val="multilevel"/>
     <w:tmpl w:val="08070025"/>
@@ -1537,10 +3429,129 @@
       </w:pPr>
     </w:lvl>
   </w:abstractNum>
+  <w:abstractNum w:abstractNumId="3" w15:restartNumberingAfterBreak="0">
+    <w:nsid w:val="78F17B09"/>
+    <w:multiLevelType w:val="hybridMultilevel"/>
+    <w:tmpl w:val="9E2C833A"/>
+    <w:lvl w:ilvl="0" w:tplc="08070001">
+      <w:start w:val="1"/>
+      <w:numFmt w:val="bullet"/>
+      <w:lvlText w:val=""/>
+      <w:lvlJc w:val="left"/>
+      <w:pPr>
+        <w:ind w:left="720" w:hanging="360"/>
+      </w:pPr>
+      <w:rPr>
+        <w:rFonts w:ascii="Symbol" w:hAnsi="Symbol" w:hint="default"/>
+      </w:rPr>
+    </w:lvl>
+    <w:lvl w:ilvl="1" w:tplc="08070003" w:tentative="1">
+      <w:start w:val="1"/>
+      <w:numFmt w:val="bullet"/>
+      <w:lvlText w:val="o"/>
+      <w:lvlJc w:val="left"/>
+      <w:pPr>
+        <w:ind w:left="1440" w:hanging="360"/>
+      </w:pPr>
+      <w:rPr>
+        <w:rFonts w:ascii="Courier New" w:hAnsi="Courier New" w:cs="Courier New" w:hint="default"/>
+      </w:rPr>
+    </w:lvl>
+    <w:lvl w:ilvl="2" w:tplc="08070005" w:tentative="1">
+      <w:start w:val="1"/>
+      <w:numFmt w:val="bullet"/>
+      <w:lvlText w:val=""/>
+      <w:lvlJc w:val="left"/>
+      <w:pPr>
+        <w:ind w:left="2160" w:hanging="360"/>
+      </w:pPr>
+      <w:rPr>
+        <w:rFonts w:ascii="Wingdings" w:hAnsi="Wingdings" w:hint="default"/>
+      </w:rPr>
+    </w:lvl>
+    <w:lvl w:ilvl="3" w:tplc="08070001" w:tentative="1">
+      <w:start w:val="1"/>
+      <w:numFmt w:val="bullet"/>
+      <w:lvlText w:val=""/>
+      <w:lvlJc w:val="left"/>
+      <w:pPr>
+        <w:ind w:left="2880" w:hanging="360"/>
+      </w:pPr>
+      <w:rPr>
+        <w:rFonts w:ascii="Symbol" w:hAnsi="Symbol" w:hint="default"/>
+      </w:rPr>
+    </w:lvl>
+    <w:lvl w:ilvl="4" w:tplc="08070003" w:tentative="1">
+      <w:start w:val="1"/>
+      <w:numFmt w:val="bullet"/>
+      <w:lvlText w:val="o"/>
+      <w:lvlJc w:val="left"/>
+      <w:pPr>
+        <w:ind w:left="3600" w:hanging="360"/>
+      </w:pPr>
+      <w:rPr>
+        <w:rFonts w:ascii="Courier New" w:hAnsi="Courier New" w:cs="Courier New" w:hint="default"/>
+      </w:rPr>
+    </w:lvl>
+    <w:lvl w:ilvl="5" w:tplc="08070005" w:tentative="1">
+      <w:start w:val="1"/>
+      <w:numFmt w:val="bullet"/>
+      <w:lvlText w:val=""/>
+      <w:lvlJc w:val="left"/>
+      <w:pPr>
+        <w:ind w:left="4320" w:hanging="360"/>
+      </w:pPr>
+      <w:rPr>
+        <w:rFonts w:ascii="Wingdings" w:hAnsi="Wingdings" w:hint="default"/>
+      </w:rPr>
+    </w:lvl>
+    <w:lvl w:ilvl="6" w:tplc="08070001" w:tentative="1">
+      <w:start w:val="1"/>
+      <w:numFmt w:val="bullet"/>
+      <w:lvlText w:val=""/>
+      <w:lvlJc w:val="left"/>
+      <w:pPr>
+        <w:ind w:left="5040" w:hanging="360"/>
+      </w:pPr>
+      <w:rPr>
+        <w:rFonts w:ascii="Symbol" w:hAnsi="Symbol" w:hint="default"/>
+      </w:rPr>
+    </w:lvl>
+    <w:lvl w:ilvl="7" w:tplc="08070003" w:tentative="1">
+      <w:start w:val="1"/>
+      <w:numFmt w:val="bullet"/>
+      <w:lvlText w:val="o"/>
+      <w:lvlJc w:val="left"/>
+      <w:pPr>
+        <w:ind w:left="5760" w:hanging="360"/>
+      </w:pPr>
+      <w:rPr>
+        <w:rFonts w:ascii="Courier New" w:hAnsi="Courier New" w:cs="Courier New" w:hint="default"/>
+      </w:rPr>
+    </w:lvl>
+    <w:lvl w:ilvl="8" w:tplc="08070005" w:tentative="1">
+      <w:start w:val="1"/>
+      <w:numFmt w:val="bullet"/>
+      <w:lvlText w:val=""/>
+      <w:lvlJc w:val="left"/>
+      <w:pPr>
+        <w:ind w:left="6480" w:hanging="360"/>
+      </w:pPr>
+      <w:rPr>
+        <w:rFonts w:ascii="Wingdings" w:hAnsi="Wingdings" w:hint="default"/>
+      </w:rPr>
+    </w:lvl>
+  </w:abstractNum>
   <w:num w:numId="1">
+    <w:abstractNumId w:val="2"/>
+  </w:num>
+  <w:num w:numId="2">
     <w:abstractNumId w:val="1"/>
   </w:num>
-  <w:num w:numId="2">
+  <w:num w:numId="3">
+    <w:abstractNumId w:val="3"/>
+  </w:num>
+  <w:num w:numId="4">
     <w:abstractNumId w:val="0"/>
   </w:num>
 </w:numbering>
@@ -2804,7 +4815,7 @@
 </file>
 
 <file path=customXml/itemProps2.xml><?xml version="1.0" encoding="utf-8"?>
-<ds:datastoreItem xmlns:ds="http://schemas.openxmlformats.org/officeDocument/2006/customXml" ds:itemID="{29A8B086-7857-49A1-92C6-B65C78D439E3}">
+<ds:datastoreItem xmlns:ds="http://schemas.openxmlformats.org/officeDocument/2006/customXml" ds:itemID="{33207C84-AEFD-4AC8-B678-621390885621}">
   <ds:schemaRefs>
     <ds:schemaRef ds:uri="http://schemas.openxmlformats.org/officeDocument/2006/bibliography"/>
   </ds:schemaRefs>

</xml_diff>

<commit_message>
Add the weekly swa exercises
</commit_message>
<xml_diff>
--- a/Module/swa/00_Moduldokumentation.docx
+++ b/Module/swa/00_Moduldokumentation.docx
@@ -530,7 +530,7 @@
           <w:r>
             <w:fldChar w:fldCharType="separate"/>
           </w:r>
-          <w:hyperlink w:anchor="_Toc475550658" w:history="1">
+          <w:hyperlink w:anchor="_Toc475912436" w:history="1">
             <w:r>
               <w:rPr>
                 <w:rStyle w:val="Hyperlink"/>
@@ -572,7 +572,7 @@
                 <w:noProof/>
                 <w:webHidden/>
               </w:rPr>
-              <w:instrText xml:space="preserve"> PAGEREF _Toc475550658 \h </w:instrText>
+              <w:instrText xml:space="preserve"> PAGEREF _Toc475912436 \h </w:instrText>
             </w:r>
             <w:r>
               <w:rPr>
@@ -616,7 +616,7 @@
               <w:lang w:eastAsia="de-CH"/>
             </w:rPr>
           </w:pPr>
-          <w:hyperlink w:anchor="_Toc475550659" w:history="1">
+          <w:hyperlink w:anchor="_Toc475912437" w:history="1">
             <w:r>
               <w:rPr>
                 <w:rStyle w:val="Hyperlink"/>
@@ -658,7 +658,7 @@
                 <w:noProof/>
                 <w:webHidden/>
               </w:rPr>
-              <w:instrText xml:space="preserve"> PAGEREF _Toc475550659 \h </w:instrText>
+              <w:instrText xml:space="preserve"> PAGEREF _Toc475912437 \h </w:instrText>
             </w:r>
             <w:r>
               <w:rPr>
@@ -702,7 +702,7 @@
               <w:lang w:eastAsia="de-CH"/>
             </w:rPr>
           </w:pPr>
-          <w:hyperlink w:anchor="_Toc475550660" w:history="1">
+          <w:hyperlink w:anchor="_Toc475912438" w:history="1">
             <w:r>
               <w:rPr>
                 <w:rStyle w:val="Hyperlink"/>
@@ -744,7 +744,7 @@
                 <w:noProof/>
                 <w:webHidden/>
               </w:rPr>
-              <w:instrText xml:space="preserve"> PAGEREF _Toc475550660 \h </w:instrText>
+              <w:instrText xml:space="preserve"> PAGEREF _Toc475912438 \h </w:instrText>
             </w:r>
             <w:r>
               <w:rPr>
@@ -788,7 +788,7 @@
               <w:lang w:eastAsia="de-CH"/>
             </w:rPr>
           </w:pPr>
-          <w:hyperlink w:anchor="_Toc475550661" w:history="1">
+          <w:hyperlink w:anchor="_Toc475912439" w:history="1">
             <w:r>
               <w:rPr>
                 <w:rStyle w:val="Hyperlink"/>
@@ -830,7 +830,7 @@
                 <w:noProof/>
                 <w:webHidden/>
               </w:rPr>
-              <w:instrText xml:space="preserve"> PAGEREF _Toc475550661 \h </w:instrText>
+              <w:instrText xml:space="preserve"> PAGEREF _Toc475912439 \h </w:instrText>
             </w:r>
             <w:r>
               <w:rPr>
@@ -870,7 +870,7 @@
               <w:lang w:eastAsia="de-CH"/>
             </w:rPr>
           </w:pPr>
-          <w:hyperlink w:anchor="_Toc475550662" w:history="1">
+          <w:hyperlink w:anchor="_Toc475912440" w:history="1">
             <w:r>
               <w:rPr>
                 <w:rStyle w:val="Hyperlink"/>
@@ -912,7 +912,7 @@
                 <w:noProof/>
                 <w:webHidden/>
               </w:rPr>
-              <w:instrText xml:space="preserve"> PAGEREF _Toc475550662 \h </w:instrText>
+              <w:instrText xml:space="preserve"> PAGEREF _Toc475912440 \h </w:instrText>
             </w:r>
             <w:r>
               <w:rPr>
@@ -956,7 +956,7 @@
               <w:lang w:eastAsia="de-CH"/>
             </w:rPr>
           </w:pPr>
-          <w:hyperlink w:anchor="_Toc475550663" w:history="1">
+          <w:hyperlink w:anchor="_Toc475912441" w:history="1">
             <w:r>
               <w:rPr>
                 <w:rStyle w:val="Hyperlink"/>
@@ -998,7 +998,7 @@
                 <w:noProof/>
                 <w:webHidden/>
               </w:rPr>
-              <w:instrText xml:space="preserve"> PAGEREF _Toc475550663 \h </w:instrText>
+              <w:instrText xml:space="preserve"> PAGEREF _Toc475912441 \h </w:instrText>
             </w:r>
             <w:r>
               <w:rPr>
@@ -1042,7 +1042,7 @@
               <w:lang w:eastAsia="de-CH"/>
             </w:rPr>
           </w:pPr>
-          <w:hyperlink w:anchor="_Toc475550664" w:history="1">
+          <w:hyperlink w:anchor="_Toc475912442" w:history="1">
             <w:r>
               <w:rPr>
                 <w:rStyle w:val="Hyperlink"/>
@@ -1084,7 +1084,7 @@
                 <w:noProof/>
                 <w:webHidden/>
               </w:rPr>
-              <w:instrText xml:space="preserve"> PAGEREF _Toc475550664 \h </w:instrText>
+              <w:instrText xml:space="preserve"> PAGEREF _Toc475912442 \h </w:instrText>
             </w:r>
             <w:r>
               <w:rPr>
@@ -1128,7 +1128,7 @@
               <w:lang w:eastAsia="de-CH"/>
             </w:rPr>
           </w:pPr>
-          <w:hyperlink w:anchor="_Toc475550665" w:history="1">
+          <w:hyperlink w:anchor="_Toc475912443" w:history="1">
             <w:r>
               <w:rPr>
                 <w:rStyle w:val="Hyperlink"/>
@@ -1170,7 +1170,7 @@
                 <w:noProof/>
                 <w:webHidden/>
               </w:rPr>
-              <w:instrText xml:space="preserve"> PAGEREF _Toc475550665 \h </w:instrText>
+              <w:instrText xml:space="preserve"> PAGEREF _Toc475912443 \h </w:instrText>
             </w:r>
             <w:r>
               <w:rPr>
@@ -1214,7 +1214,7 @@
               <w:lang w:eastAsia="de-CH"/>
             </w:rPr>
           </w:pPr>
-          <w:hyperlink w:anchor="_Toc475550666" w:history="1">
+          <w:hyperlink w:anchor="_Toc475912444" w:history="1">
             <w:r>
               <w:rPr>
                 <w:rStyle w:val="Hyperlink"/>
@@ -1256,7 +1256,7 @@
                 <w:noProof/>
                 <w:webHidden/>
               </w:rPr>
-              <w:instrText xml:space="preserve"> PAGEREF _Toc475550666 \h </w:instrText>
+              <w:instrText xml:space="preserve"> PAGEREF _Toc475912444 \h </w:instrText>
             </w:r>
             <w:r>
               <w:rPr>
@@ -1300,7 +1300,7 @@
               <w:lang w:eastAsia="de-CH"/>
             </w:rPr>
           </w:pPr>
-          <w:hyperlink w:anchor="_Toc475550667" w:history="1">
+          <w:hyperlink w:anchor="_Toc475912445" w:history="1">
             <w:r>
               <w:rPr>
                 <w:rStyle w:val="Hyperlink"/>
@@ -1342,7 +1342,7 @@
                 <w:noProof/>
                 <w:webHidden/>
               </w:rPr>
-              <w:instrText xml:space="preserve"> PAGEREF _Toc475550667 \h </w:instrText>
+              <w:instrText xml:space="preserve"> PAGEREF _Toc475912445 \h </w:instrText>
             </w:r>
             <w:r>
               <w:rPr>
@@ -1386,7 +1386,7 @@
               <w:lang w:eastAsia="de-CH"/>
             </w:rPr>
           </w:pPr>
-          <w:hyperlink w:anchor="_Toc475550668" w:history="1">
+          <w:hyperlink w:anchor="_Toc475912446" w:history="1">
             <w:r>
               <w:rPr>
                 <w:rStyle w:val="Hyperlink"/>
@@ -1428,7 +1428,7 @@
                 <w:noProof/>
                 <w:webHidden/>
               </w:rPr>
-              <w:instrText xml:space="preserve"> PAGEREF _Toc475550668 \h </w:instrText>
+              <w:instrText xml:space="preserve"> PAGEREF _Toc475912446 \h </w:instrText>
             </w:r>
             <w:r>
               <w:rPr>
@@ -1472,7 +1472,7 @@
               <w:lang w:eastAsia="de-CH"/>
             </w:rPr>
           </w:pPr>
-          <w:hyperlink w:anchor="_Toc475550669" w:history="1">
+          <w:hyperlink w:anchor="_Toc475912447" w:history="1">
             <w:r>
               <w:rPr>
                 <w:rStyle w:val="Hyperlink"/>
@@ -1514,7 +1514,7 @@
                 <w:noProof/>
                 <w:webHidden/>
               </w:rPr>
-              <w:instrText xml:space="preserve"> PAGEREF _Toc475550669 \h </w:instrText>
+              <w:instrText xml:space="preserve"> PAGEREF _Toc475912447 \h </w:instrText>
             </w:r>
             <w:r>
               <w:rPr>
@@ -1558,7 +1558,7 @@
               <w:lang w:eastAsia="de-CH"/>
             </w:rPr>
           </w:pPr>
-          <w:hyperlink w:anchor="_Toc475550670" w:history="1">
+          <w:hyperlink w:anchor="_Toc475912448" w:history="1">
             <w:r>
               <w:rPr>
                 <w:rStyle w:val="Hyperlink"/>
@@ -1600,7 +1600,7 @@
                 <w:noProof/>
                 <w:webHidden/>
               </w:rPr>
-              <w:instrText xml:space="preserve"> PAGEREF _Toc475550670 \h </w:instrText>
+              <w:instrText xml:space="preserve"> PAGEREF _Toc475912448 \h </w:instrText>
             </w:r>
             <w:r>
               <w:rPr>
@@ -1644,7 +1644,7 @@
               <w:lang w:eastAsia="de-CH"/>
             </w:rPr>
           </w:pPr>
-          <w:hyperlink w:anchor="_Toc475550671" w:history="1">
+          <w:hyperlink w:anchor="_Toc475912449" w:history="1">
             <w:r>
               <w:rPr>
                 <w:rStyle w:val="Hyperlink"/>
@@ -1686,7 +1686,7 @@
                 <w:noProof/>
                 <w:webHidden/>
               </w:rPr>
-              <w:instrText xml:space="preserve"> PAGEREF _Toc475550671 \h </w:instrText>
+              <w:instrText xml:space="preserve"> PAGEREF _Toc475912449 \h </w:instrText>
             </w:r>
             <w:r>
               <w:rPr>
@@ -1730,7 +1730,7 @@
               <w:lang w:eastAsia="de-CH"/>
             </w:rPr>
           </w:pPr>
-          <w:hyperlink w:anchor="_Toc475550672" w:history="1">
+          <w:hyperlink w:anchor="_Toc475912450" w:history="1">
             <w:r>
               <w:rPr>
                 <w:rStyle w:val="Hyperlink"/>
@@ -1772,7 +1772,7 @@
                 <w:noProof/>
                 <w:webHidden/>
               </w:rPr>
-              <w:instrText xml:space="preserve"> PAGEREF _Toc475550672 \h </w:instrText>
+              <w:instrText xml:space="preserve"> PAGEREF _Toc475912450 \h </w:instrText>
             </w:r>
             <w:r>
               <w:rPr>
@@ -1793,6 +1793,92 @@
                 <w:webHidden/>
               </w:rPr>
               <w:t>7</w:t>
+            </w:r>
+            <w:r>
+              <w:rPr>
+                <w:noProof/>
+                <w:webHidden/>
+              </w:rPr>
+              <w:fldChar w:fldCharType="end"/>
+            </w:r>
+          </w:hyperlink>
+        </w:p>
+        <w:p>
+          <w:pPr>
+            <w:pStyle w:val="TOC2"/>
+            <w:tabs>
+              <w:tab w:val="left" w:pos="880"/>
+              <w:tab w:val="right" w:leader="dot" w:pos="9062"/>
+            </w:tabs>
+            <w:rPr>
+              <w:rFonts w:eastAsiaTheme="minorEastAsia"/>
+              <w:noProof/>
+              <w:lang w:eastAsia="de-CH"/>
+            </w:rPr>
+          </w:pPr>
+          <w:hyperlink w:anchor="_Toc475912451" w:history="1">
+            <w:r>
+              <w:rPr>
+                <w:rStyle w:val="Hyperlink"/>
+                <w:noProof/>
+              </w:rPr>
+              <w:t>2.2</w:t>
+            </w:r>
+            <w:r>
+              <w:rPr>
+                <w:rFonts w:eastAsiaTheme="minorEastAsia"/>
+                <w:noProof/>
+                <w:lang w:eastAsia="de-CH"/>
+              </w:rPr>
+              <w:tab/>
+            </w:r>
+            <w:r>
+              <w:rPr>
+                <w:rStyle w:val="Hyperlink"/>
+                <w:noProof/>
+              </w:rPr>
+              <w:t>Ergänzung</w:t>
+            </w:r>
+            <w:r>
+              <w:rPr>
+                <w:noProof/>
+                <w:webHidden/>
+              </w:rPr>
+              <w:tab/>
+            </w:r>
+            <w:r>
+              <w:rPr>
+                <w:noProof/>
+                <w:webHidden/>
+              </w:rPr>
+              <w:fldChar w:fldCharType="begin"/>
+            </w:r>
+            <w:r>
+              <w:rPr>
+                <w:noProof/>
+                <w:webHidden/>
+              </w:rPr>
+              <w:instrText xml:space="preserve"> PAGEREF _Toc475912451 \h </w:instrText>
+            </w:r>
+            <w:r>
+              <w:rPr>
+                <w:noProof/>
+                <w:webHidden/>
+              </w:rPr>
+            </w:r>
+            <w:r>
+              <w:rPr>
+                <w:noProof/>
+                <w:webHidden/>
+              </w:rPr>
+              <w:fldChar w:fldCharType="separate"/>
+            </w:r>
+            <w:r>
+              <w:rPr>
+                <w:noProof/>
+                <w:webHidden/>
+              </w:rPr>
+              <w:t>8</w:t>
             </w:r>
             <w:r>
               <w:rPr>
@@ -1812,7 +1898,7 @@
               <w:lang w:eastAsia="de-CH"/>
             </w:rPr>
           </w:pPr>
-          <w:hyperlink w:anchor="_Toc475550673" w:history="1">
+          <w:hyperlink w:anchor="_Toc475912452" w:history="1">
             <w:r>
               <w:rPr>
                 <w:rStyle w:val="Hyperlink"/>
@@ -1854,7 +1940,7 @@
                 <w:noProof/>
                 <w:webHidden/>
               </w:rPr>
-              <w:instrText xml:space="preserve"> PAGEREF _Toc475550673 \h </w:instrText>
+              <w:instrText xml:space="preserve"> PAGEREF _Toc475912452 \h </w:instrText>
             </w:r>
             <w:r>
               <w:rPr>
@@ -1874,7 +1960,7 @@
                 <w:noProof/>
                 <w:webHidden/>
               </w:rPr>
-              <w:t>8</w:t>
+              <w:t>9</w:t>
             </w:r>
             <w:r>
               <w:rPr>
@@ -1911,7 +1997,7 @@
       </w:pPr>
       <w:bookmarkStart w:id="1" w:name="_Toc430435984"/>
       <w:bookmarkStart w:id="2" w:name="_Toc431304092"/>
-      <w:bookmarkStart w:id="3" w:name="_Toc475550658"/>
+      <w:bookmarkStart w:id="3" w:name="_Toc475912436"/>
       <w:r>
         <w:lastRenderedPageBreak/>
         <w:t>Einleitung</w:t>
@@ -1927,7 +2013,7 @@
       <w:bookmarkStart w:id="4" w:name="_Toc430422362"/>
       <w:bookmarkStart w:id="5" w:name="_Toc430435985"/>
       <w:bookmarkStart w:id="6" w:name="_Toc431304093"/>
-      <w:bookmarkStart w:id="7" w:name="_Toc475550659"/>
+      <w:bookmarkStart w:id="7" w:name="_Toc475912437"/>
       <w:r>
         <w:t>Einleitung</w:t>
       </w:r>
@@ -1954,7 +2040,7 @@
       <w:bookmarkStart w:id="8" w:name="_Toc430422363"/>
       <w:bookmarkStart w:id="9" w:name="_Toc430435986"/>
       <w:bookmarkStart w:id="10" w:name="_Toc431304094"/>
-      <w:bookmarkStart w:id="11" w:name="_Toc475550660"/>
+      <w:bookmarkStart w:id="11" w:name="_Toc475912438"/>
       <w:r>
         <w:t>Lernziele</w:t>
       </w:r>
@@ -2083,7 +2169,7 @@
       <w:bookmarkStart w:id="12" w:name="_Toc430422364"/>
       <w:bookmarkStart w:id="13" w:name="_Toc430435987"/>
       <w:bookmarkStart w:id="14" w:name="_Toc431304095"/>
-      <w:bookmarkStart w:id="15" w:name="_Toc475550661"/>
+      <w:bookmarkStart w:id="15" w:name="_Toc475912439"/>
       <w:r>
         <w:t>Prüfungen</w:t>
       </w:r>
@@ -2100,19 +2186,7 @@
         <w:t>aus</w:t>
       </w:r>
       <w:r>
-        <w:t xml:space="preserve"> </w:t>
-      </w:r>
-      <w:r>
-        <w:t>einer</w:t>
-      </w:r>
-      <w:r>
-        <w:t xml:space="preserve"> Semesterprüfung zu </w:t>
-      </w:r>
-      <w:r>
-        <w:t>50</w:t>
-      </w:r>
-      <w:r>
-        <w:t>% und einer Modulschlussprüfung zu 50% zusammen.</w:t>
+        <w:t xml:space="preserve"> einer Semesterprüfung zu 50% und einer Modulschlussprüfung zu 50% zusammen.</w:t>
       </w:r>
     </w:p>
     <w:p/>
@@ -2120,7 +2194,7 @@
       <w:pPr>
         <w:pStyle w:val="Heading1"/>
       </w:pPr>
-      <w:bookmarkStart w:id="16" w:name="_Toc475550662"/>
+      <w:bookmarkStart w:id="16" w:name="_Toc475912440"/>
       <w:r>
         <w:lastRenderedPageBreak/>
         <w:t>Woche 1</w:t>
@@ -2131,7 +2205,7 @@
       <w:pPr>
         <w:pStyle w:val="Heading2"/>
       </w:pPr>
-      <w:bookmarkStart w:id="17" w:name="_Toc475550663"/>
+      <w:bookmarkStart w:id="17" w:name="_Toc475912441"/>
       <w:r>
         <w:t>Einführung Software-Architektur</w:t>
       </w:r>
@@ -2141,7 +2215,7 @@
       <w:pPr>
         <w:pStyle w:val="Heading3"/>
       </w:pPr>
-      <w:bookmarkStart w:id="18" w:name="_Toc475550664"/>
+      <w:bookmarkStart w:id="18" w:name="_Toc475912442"/>
       <w:r>
         <w:t>Motivation</w:t>
       </w:r>
@@ -2154,7 +2228,7 @@
           <w:lang w:eastAsia="de-CH"/>
         </w:rPr>
         <w:drawing>
-          <wp:inline distT="0" distB="0" distL="0" distR="0" wp14:anchorId="10272EB9" wp14:editId="4A381AD1">
+          <wp:inline distT="0" distB="0" distL="0" distR="0" wp14:anchorId="0CCEDABE" wp14:editId="76AA5BE0">
             <wp:extent cx="5760720" cy="1261110"/>
             <wp:effectExtent l="0" t="0" r="0" b="0"/>
             <wp:docPr id="1" name="Picture 1"/>
@@ -2194,7 +2268,7 @@
       <w:pPr>
         <w:pStyle w:val="Heading3"/>
       </w:pPr>
-      <w:bookmarkStart w:id="19" w:name="_Toc475550665"/>
+      <w:bookmarkStart w:id="19" w:name="_Toc475912443"/>
       <w:r>
         <w:t>Lernziele</w:t>
       </w:r>
@@ -2207,7 +2281,7 @@
           <w:lang w:eastAsia="de-CH"/>
         </w:rPr>
         <w:drawing>
-          <wp:inline distT="0" distB="0" distL="0" distR="0" wp14:anchorId="656992D3" wp14:editId="1E328CC2">
+          <wp:inline distT="0" distB="0" distL="0" distR="0" wp14:anchorId="00938AB4" wp14:editId="373CC547">
             <wp:extent cx="5760720" cy="1173480"/>
             <wp:effectExtent l="0" t="0" r="0" b="7620"/>
             <wp:docPr id="2" name="Picture 2"/>
@@ -2247,7 +2321,7 @@
       <w:pPr>
         <w:pStyle w:val="Heading3"/>
       </w:pPr>
-      <w:bookmarkStart w:id="20" w:name="_Toc475550666"/>
+      <w:bookmarkStart w:id="20" w:name="_Toc475912444"/>
       <w:r>
         <w:t>Drei Aussagen zur Software-Architektur</w:t>
       </w:r>
@@ -2260,7 +2334,7 @@
           <w:lang w:eastAsia="de-CH"/>
         </w:rPr>
         <w:drawing>
-          <wp:inline distT="0" distB="0" distL="0" distR="0" wp14:anchorId="144EBBBB" wp14:editId="2B84B2D3">
+          <wp:inline distT="0" distB="0" distL="0" distR="0" wp14:anchorId="3168FCE0" wp14:editId="23B9F8A4">
             <wp:extent cx="5760720" cy="4498340"/>
             <wp:effectExtent l="0" t="0" r="0" b="0"/>
             <wp:docPr id="4" name="Picture 4"/>
@@ -2304,7 +2378,7 @@
         </w:rPr>
         <w:lastRenderedPageBreak/>
         <w:drawing>
-          <wp:inline distT="0" distB="0" distL="0" distR="0" wp14:anchorId="1CCD23D8" wp14:editId="04E4CB1F">
+          <wp:inline distT="0" distB="0" distL="0" distR="0" wp14:anchorId="30846832" wp14:editId="629E1DFA">
             <wp:extent cx="5760720" cy="1825625"/>
             <wp:effectExtent l="0" t="0" r="0" b="3175"/>
             <wp:docPr id="5" name="Picture 5"/>
@@ -2344,7 +2418,7 @@
       <w:pPr>
         <w:pStyle w:val="Heading3"/>
       </w:pPr>
-      <w:bookmarkStart w:id="21" w:name="_Toc475550667"/>
+      <w:bookmarkStart w:id="21" w:name="_Toc475912445"/>
       <w:r>
         <w:t>Aufgabe: Was ist die Essenz jedes dieser Texte</w:t>
       </w:r>
@@ -2357,7 +2431,7 @@
           <w:lang w:eastAsia="de-CH"/>
         </w:rPr>
         <w:drawing>
-          <wp:inline distT="0" distB="0" distL="0" distR="0" wp14:anchorId="585119D6" wp14:editId="3A58FBB6">
+          <wp:inline distT="0" distB="0" distL="0" distR="0" wp14:anchorId="66F0FB86" wp14:editId="45EE3F9C">
             <wp:extent cx="5760720" cy="4531360"/>
             <wp:effectExtent l="0" t="0" r="0" b="2540"/>
             <wp:docPr id="6" name="Picture 6"/>
@@ -2397,7 +2471,7 @@
       <w:pPr>
         <w:pStyle w:val="Heading3"/>
       </w:pPr>
-      <w:bookmarkStart w:id="22" w:name="_Toc475550668"/>
+      <w:bookmarkStart w:id="22" w:name="_Toc475912446"/>
       <w:r>
         <w:lastRenderedPageBreak/>
         <w:t>Aufgabe: I</w:t>
@@ -2417,7 +2491,7 @@
           <w:lang w:eastAsia="de-CH"/>
         </w:rPr>
         <w:drawing>
-          <wp:inline distT="0" distB="0" distL="0" distR="0" wp14:anchorId="02BD4E36" wp14:editId="336E1FF8">
+          <wp:inline distT="0" distB="0" distL="0" distR="0" wp14:anchorId="600B2E25" wp14:editId="27F61F8E">
             <wp:extent cx="5760720" cy="3359150"/>
             <wp:effectExtent l="0" t="0" r="0" b="0"/>
             <wp:docPr id="7" name="Picture 7"/>
@@ -2486,7 +2560,7 @@
       <w:pPr>
         <w:pStyle w:val="Heading3"/>
       </w:pPr>
-      <w:bookmarkStart w:id="23" w:name="_Toc475550669"/>
+      <w:bookmarkStart w:id="23" w:name="_Toc475912447"/>
       <w:r>
         <w:t>Warum Software-Architektur</w:t>
       </w:r>
@@ -2499,7 +2573,7 @@
           <w:lang w:eastAsia="de-CH"/>
         </w:rPr>
         <w:drawing>
-          <wp:inline distT="0" distB="0" distL="0" distR="0" wp14:anchorId="22CD4956" wp14:editId="3883235D">
+          <wp:inline distT="0" distB="0" distL="0" distR="0" wp14:anchorId="28254375" wp14:editId="3899B42C">
             <wp:extent cx="5760720" cy="3739515"/>
             <wp:effectExtent l="0" t="0" r="0" b="0"/>
             <wp:docPr id="8" name="Picture 8"/>
@@ -2539,7 +2613,7 @@
       <w:pPr>
         <w:pStyle w:val="Heading3"/>
       </w:pPr>
-      <w:bookmarkStart w:id="24" w:name="_Toc475550670"/>
+      <w:bookmarkStart w:id="24" w:name="_Toc475912448"/>
       <w:r>
         <w:lastRenderedPageBreak/>
         <w:t xml:space="preserve">Software-Architektur als </w:t>
@@ -2561,7 +2635,7 @@
           <w:lang w:eastAsia="de-CH"/>
         </w:rPr>
         <w:drawing>
-          <wp:inline distT="0" distB="0" distL="0" distR="0" wp14:anchorId="19F06654" wp14:editId="36925931">
+          <wp:inline distT="0" distB="0" distL="0" distR="0" wp14:anchorId="7BA1DF90" wp14:editId="0C0A8084">
             <wp:extent cx="5760720" cy="4130675"/>
             <wp:effectExtent l="0" t="0" r="0" b="3175"/>
             <wp:docPr id="9" name="Picture 9"/>
@@ -2604,7 +2678,7 @@
           <w:lang w:eastAsia="de-CH"/>
         </w:rPr>
         <w:drawing>
-          <wp:inline distT="0" distB="0" distL="0" distR="0" wp14:anchorId="27747AE1" wp14:editId="3A9AC78E">
+          <wp:inline distT="0" distB="0" distL="0" distR="0" wp14:anchorId="09F0FC55" wp14:editId="7D0CFB14">
             <wp:extent cx="5760720" cy="1828165"/>
             <wp:effectExtent l="0" t="0" r="0" b="635"/>
             <wp:docPr id="10" name="Picture 10"/>
@@ -2644,14 +2718,9 @@
       <w:pPr>
         <w:pStyle w:val="Heading3"/>
       </w:pPr>
-      <w:bookmarkStart w:id="25" w:name="_Toc475550671"/>
-      <w:proofErr w:type="spellStart"/>
-      <w:r>
-        <w:t>Architectural</w:t>
-      </w:r>
-      <w:proofErr w:type="spellEnd"/>
-      <w:r>
-        <w:t xml:space="preserve"> Views</w:t>
+      <w:bookmarkStart w:id="25" w:name="_Toc475912449"/>
+      <w:r>
+        <w:t>Architectural Views</w:t>
       </w:r>
       <w:bookmarkEnd w:id="25"/>
     </w:p>
@@ -2662,7 +2731,7 @@
           <w:lang w:eastAsia="de-CH"/>
         </w:rPr>
         <w:drawing>
-          <wp:inline distT="0" distB="0" distL="0" distR="0" wp14:anchorId="5EE666CE" wp14:editId="4802CCF8">
+          <wp:inline distT="0" distB="0" distL="0" distR="0" wp14:anchorId="760922ED" wp14:editId="578DD741">
             <wp:extent cx="5760720" cy="2136140"/>
             <wp:effectExtent l="0" t="0" r="0" b="0"/>
             <wp:docPr id="11" name="Picture 11"/>
@@ -2706,7 +2775,7 @@
         </w:rPr>
         <w:lastRenderedPageBreak/>
         <w:drawing>
-          <wp:inline distT="0" distB="0" distL="0" distR="0" wp14:anchorId="2E7E21A8" wp14:editId="37DE0286">
+          <wp:inline distT="0" distB="0" distL="0" distR="0" wp14:anchorId="7787CDDF" wp14:editId="2FF1EE7B">
             <wp:extent cx="5760720" cy="3512820"/>
             <wp:effectExtent l="0" t="0" r="0" b="0"/>
             <wp:docPr id="12" name="Picture 12"/>
@@ -2746,7 +2815,7 @@
       <w:pPr>
         <w:pStyle w:val="Heading3"/>
       </w:pPr>
-      <w:bookmarkStart w:id="26" w:name="_Toc475550672"/>
+      <w:bookmarkStart w:id="26" w:name="_Toc475912450"/>
       <w:r>
         <w:t xml:space="preserve">Beispiel: Logical View versus Development View einer einfachen </w:t>
       </w:r>
@@ -2767,7 +2836,7 @@
           <w:lang w:eastAsia="de-CH"/>
         </w:rPr>
         <w:drawing>
-          <wp:inline distT="0" distB="0" distL="0" distR="0" wp14:anchorId="5B139603" wp14:editId="196EC7EF">
+          <wp:inline distT="0" distB="0" distL="0" distR="0" wp14:anchorId="6F56B1EF" wp14:editId="6BF50213">
             <wp:extent cx="5760720" cy="2012315"/>
             <wp:effectExtent l="0" t="0" r="0" b="6985"/>
             <wp:docPr id="13" name="Picture 13"/>
@@ -2810,7 +2879,7 @@
           <w:lang w:eastAsia="de-CH"/>
         </w:rPr>
         <w:drawing>
-          <wp:inline distT="0" distB="0" distL="0" distR="0" wp14:anchorId="49F8E34E" wp14:editId="6C350C1D">
+          <wp:inline distT="0" distB="0" distL="0" distR="0" wp14:anchorId="315D949B" wp14:editId="6E1AC1F7">
             <wp:extent cx="4181231" cy="2687934"/>
             <wp:effectExtent l="0" t="0" r="0" b="0"/>
             <wp:docPr id="14" name="Picture 14"/>
@@ -2846,17 +2915,188 @@
         </w:drawing>
       </w:r>
     </w:p>
+    <w:p>
+      <w:pPr>
+        <w:pStyle w:val="Heading2"/>
+      </w:pPr>
+      <w:bookmarkStart w:id="27" w:name="_Toc475912451"/>
+      <w:r>
+        <w:lastRenderedPageBreak/>
+        <w:t>Ergänzung</w:t>
+      </w:r>
+      <w:bookmarkEnd w:id="27"/>
+    </w:p>
+    <w:p>
+      <w:r>
+        <w:t>Gemäss Wikipedia kann das 4+1 View Model der Software-Architektur wie folgt beschrieben werden:</w:t>
+      </w:r>
+    </w:p>
+    <w:p>
+      <w:pPr>
+        <w:pStyle w:val="ListParagraph"/>
+        <w:numPr>
+          <w:ilvl w:val="0"/>
+          <w:numId w:val="5"/>
+        </w:numPr>
+      </w:pPr>
+      <w:r>
+        <w:t>Logical View: Enthält die grundlegenden Informationen zum System aus Endbenutzersicht. Dabei werden Klassendiagramme, State-Machines un</w:t>
+      </w:r>
+      <w:r>
+        <w:t>d Sequenzdiagramme verwendet. Die Diagramme dienen einzig dem Entwickler.</w:t>
+      </w:r>
+    </w:p>
+    <w:p>
+      <w:pPr>
+        <w:pStyle w:val="ListParagraph"/>
+        <w:numPr>
+          <w:ilvl w:val="0"/>
+          <w:numId w:val="5"/>
+        </w:numPr>
+      </w:pPr>
+      <w:r>
+        <w:t xml:space="preserve">Development View: </w:t>
+      </w:r>
+      <w:r>
+        <w:t>Enthält die grundlegenden Informationen zur Projektstruktur mit Modulen und Systemen. Dabei wird auf Package- und Komponentendiagramme zurückgegriffen. Die Diagramme deinen einzig dem Entwickler.</w:t>
+      </w:r>
+    </w:p>
+    <w:p>
+      <w:pPr>
+        <w:pStyle w:val="ListParagraph"/>
+        <w:numPr>
+          <w:ilvl w:val="0"/>
+          <w:numId w:val="5"/>
+        </w:numPr>
+      </w:pPr>
+      <w:r>
+        <w:t>Process View</w:t>
+      </w:r>
+      <w:r>
+        <w:t>:</w:t>
+      </w:r>
+      <w:r>
+        <w:t xml:space="preserve"> Enthält die grundlegenden Informationen zu Prozessen im System und beschreibt auch Eigenschaften wie Performance und Verfügbarkeit. Dabei werden Aktivitätsdiagramme verwendet.</w:t>
+      </w:r>
+    </w:p>
+    <w:p>
+      <w:pPr>
+        <w:pStyle w:val="ListParagraph"/>
+        <w:numPr>
+          <w:ilvl w:val="0"/>
+          <w:numId w:val="5"/>
+        </w:numPr>
+      </w:pPr>
+      <w:r>
+        <w:t>Physic</w:t>
+      </w:r>
+      <w:r>
+        <w:t>al View:</w:t>
+      </w:r>
+      <w:r>
+        <w:t xml:space="preserve"> Enthält die grundlegenden Informationen zum physischen Deployment des Systems, zum Beispiel wie viele Nodes verwendet werden oder in welcher Form das System deployt wird. Die Diagramme erhalten auch nicht funktionale Anforderungen wie Skalierbarkeit und Verfügbarkeit. Dabei werden Deploymentdiagramme verwendet.</w:t>
+      </w:r>
+    </w:p>
+    <w:p>
+      <w:pPr>
+        <w:pStyle w:val="ListParagraph"/>
+        <w:numPr>
+          <w:ilvl w:val="0"/>
+          <w:numId w:val="5"/>
+        </w:numPr>
+      </w:pPr>
+      <w:r>
+        <w:t>Use Case View: Enthält die grundlegenden Informationen zum Erscheinungsbild des Systems von aussen (Es beschreibt die Funktionalität aus Blackbox-Perspektive). Dabei werden Use Case Diagramme verwendet.</w:t>
+      </w:r>
+    </w:p>
+    <w:p>
+      <w:r>
+        <w:t>Hinzu kommt, was Architektur und was Design ist:</w:t>
+      </w:r>
+    </w:p>
+    <w:p>
+      <w:pPr>
+        <w:pStyle w:val="ListParagraph"/>
+        <w:numPr>
+          <w:ilvl w:val="0"/>
+          <w:numId w:val="6"/>
+        </w:numPr>
+      </w:pPr>
+      <w:r>
+        <w:t xml:space="preserve">Architektur ist immer Design, aber nicht alles Design muss auch Architektur sein </w:t>
+      </w:r>
+      <w:r>
+        <w:sym w:font="Wingdings" w:char="F0E0"/>
+      </w:r>
+      <w:r>
+        <w:t xml:space="preserve"> Nach dem Motto, dass alles designt, aber nicht immer architekturkonform implementiert werden muss (was schlecht ist)</w:t>
+      </w:r>
+    </w:p>
+    <w:p>
+      <w:pPr>
+        <w:pStyle w:val="ListParagraph"/>
+        <w:numPr>
+          <w:ilvl w:val="0"/>
+          <w:numId w:val="6"/>
+        </w:numPr>
+      </w:pPr>
+      <w:r>
+        <w:t>Die Architektur beschreibt was und wo etwas getan wird, das Design hingegen wie</w:t>
+      </w:r>
+    </w:p>
+    <w:p>
+      <w:pPr>
+        <w:pStyle w:val="ListParagraph"/>
+        <w:numPr>
+          <w:ilvl w:val="0"/>
+          <w:numId w:val="6"/>
+        </w:numPr>
+      </w:pPr>
+      <w:r>
+        <w:t xml:space="preserve">Kann etwas in der Architektur weggelassen werden, gehört es überspitzt gesagt nicht zur </w:t>
+      </w:r>
+      <w:r>
+        <w:t>Architektur</w:t>
+      </w:r>
+      <w:r>
+        <w:t xml:space="preserve"> (z.B. wie wird eine Liste intern implementiert)</w:t>
+      </w:r>
+      <w:r>
+        <w:t>,</w:t>
+      </w:r>
+      <w:r>
+        <w:t xml:space="preserve"> sondern kann den Designern überlassen werden</w:t>
+      </w:r>
+      <w:r>
+        <w:t xml:space="preserve"> (Sofern es die im Rahmen des 4+1 Modelles modellierten Anforderungen erfüllt</w:t>
+      </w:r>
+      <w:r>
+        <w:t>, z.B. die Liste muss genug schnell sein</w:t>
+      </w:r>
+      <w:r>
+        <w:t>)</w:t>
+      </w:r>
+      <w:r>
+        <w:t xml:space="preserve"> </w:t>
+      </w:r>
+      <w:r>
+        <w:sym w:font="Wingdings" w:char="F0E0"/>
+      </w:r>
+      <w:r>
+        <w:t xml:space="preserve"> Trägt eine Komponente nichts zum Overall Goal der Architektur bei, ist es eine sogenannte «Nonarchitectural Element»</w:t>
+      </w:r>
+    </w:p>
     <w:p/>
     <w:p>
       <w:pPr>
         <w:pStyle w:val="Heading1"/>
       </w:pPr>
-      <w:bookmarkStart w:id="27" w:name="_Toc475550673"/>
+      <w:bookmarkStart w:id="28" w:name="_Toc475912452"/>
       <w:r>
         <w:lastRenderedPageBreak/>
         <w:t>Woche 2</w:t>
       </w:r>
-      <w:bookmarkEnd w:id="27"/>
+      <w:bookmarkEnd w:id="28"/>
     </w:p>
     <w:p>
       <w:r>
@@ -3002,7 +3242,7 @@
       <w:rPr>
         <w:noProof/>
       </w:rPr>
-      <w:t>8</w:t>
+      <w:t>1</w:t>
     </w:r>
     <w:r>
       <w:rPr>
@@ -3044,7 +3284,7 @@
       <w:rPr>
         <w:noProof/>
       </w:rPr>
-      <w:t>8</w:t>
+      <w:t>9</w:t>
     </w:r>
     <w:r>
       <w:rPr>
@@ -3109,6 +3349,92 @@
 <file path=word/numbering.xml><?xml version="1.0" encoding="utf-8"?>
 <w:numbering xmlns:wpc="http://schemas.microsoft.com/office/word/2010/wordprocessingCanvas" xmlns:cx="http://schemas.microsoft.com/office/drawing/2014/chartex" xmlns:cx1="http://schemas.microsoft.com/office/drawing/2015/9/8/chartex" xmlns:cx2="http://schemas.microsoft.com/office/drawing/2015/10/21/chartex" xmlns:mc="http://schemas.openxmlformats.org/markup-compatibility/2006" xmlns:o="urn:schemas-microsoft-com:office:office" xmlns:r="http://schemas.openxmlformats.org/officeDocument/2006/relationships" xmlns:m="http://schemas.openxmlformats.org/officeDocument/2006/math" xmlns:v="urn:schemas-microsoft-com:vml" xmlns:wp14="http://schemas.microsoft.com/office/word/2010/wordprocessingDrawing" xmlns:wp="http://schemas.openxmlformats.org/drawingml/2006/wordprocessingDrawing" xmlns:w10="urn:schemas-microsoft-com:office:word" xmlns:w="http://schemas.openxmlformats.org/wordprocessingml/2006/main" xmlns:w14="http://schemas.microsoft.com/office/word/2010/wordml" xmlns:w15="http://schemas.microsoft.com/office/word/2012/wordml" xmlns:w16se="http://schemas.microsoft.com/office/word/2015/wordml/symex" xmlns:wpg="http://schemas.microsoft.com/office/word/2010/wordprocessingGroup" xmlns:wpi="http://schemas.microsoft.com/office/word/2010/wordprocessingInk" xmlns:wne="http://schemas.microsoft.com/office/word/2006/wordml" xmlns:wps="http://schemas.microsoft.com/office/word/2010/wordprocessingShape" mc:Ignorable="w14 w15 w16se wp14">
   <w:abstractNum w:abstractNumId="0" w15:restartNumberingAfterBreak="0">
+    <w:nsid w:val="0B8108E2"/>
+    <w:multiLevelType w:val="hybridMultilevel"/>
+    <w:tmpl w:val="DD0EEC20"/>
+    <w:lvl w:ilvl="0" w:tplc="0807000F">
+      <w:start w:val="1"/>
+      <w:numFmt w:val="decimal"/>
+      <w:lvlText w:val="%1."/>
+      <w:lvlJc w:val="left"/>
+      <w:pPr>
+        <w:ind w:left="720" w:hanging="360"/>
+      </w:pPr>
+    </w:lvl>
+    <w:lvl w:ilvl="1" w:tplc="08070019" w:tentative="1">
+      <w:start w:val="1"/>
+      <w:numFmt w:val="lowerLetter"/>
+      <w:lvlText w:val="%2."/>
+      <w:lvlJc w:val="left"/>
+      <w:pPr>
+        <w:ind w:left="1440" w:hanging="360"/>
+      </w:pPr>
+    </w:lvl>
+    <w:lvl w:ilvl="2" w:tplc="0807001B" w:tentative="1">
+      <w:start w:val="1"/>
+      <w:numFmt w:val="lowerRoman"/>
+      <w:lvlText w:val="%3."/>
+      <w:lvlJc w:val="right"/>
+      <w:pPr>
+        <w:ind w:left="2160" w:hanging="180"/>
+      </w:pPr>
+    </w:lvl>
+    <w:lvl w:ilvl="3" w:tplc="0807000F" w:tentative="1">
+      <w:start w:val="1"/>
+      <w:numFmt w:val="decimal"/>
+      <w:lvlText w:val="%4."/>
+      <w:lvlJc w:val="left"/>
+      <w:pPr>
+        <w:ind w:left="2880" w:hanging="360"/>
+      </w:pPr>
+    </w:lvl>
+    <w:lvl w:ilvl="4" w:tplc="08070019" w:tentative="1">
+      <w:start w:val="1"/>
+      <w:numFmt w:val="lowerLetter"/>
+      <w:lvlText w:val="%5."/>
+      <w:lvlJc w:val="left"/>
+      <w:pPr>
+        <w:ind w:left="3600" w:hanging="360"/>
+      </w:pPr>
+    </w:lvl>
+    <w:lvl w:ilvl="5" w:tplc="0807001B" w:tentative="1">
+      <w:start w:val="1"/>
+      <w:numFmt w:val="lowerRoman"/>
+      <w:lvlText w:val="%6."/>
+      <w:lvlJc w:val="right"/>
+      <w:pPr>
+        <w:ind w:left="4320" w:hanging="180"/>
+      </w:pPr>
+    </w:lvl>
+    <w:lvl w:ilvl="6" w:tplc="0807000F" w:tentative="1">
+      <w:start w:val="1"/>
+      <w:numFmt w:val="decimal"/>
+      <w:lvlText w:val="%7."/>
+      <w:lvlJc w:val="left"/>
+      <w:pPr>
+        <w:ind w:left="5040" w:hanging="360"/>
+      </w:pPr>
+    </w:lvl>
+    <w:lvl w:ilvl="7" w:tplc="08070019" w:tentative="1">
+      <w:start w:val="1"/>
+      <w:numFmt w:val="lowerLetter"/>
+      <w:lvlText w:val="%8."/>
+      <w:lvlJc w:val="left"/>
+      <w:pPr>
+        <w:ind w:left="5760" w:hanging="360"/>
+      </w:pPr>
+    </w:lvl>
+    <w:lvl w:ilvl="8" w:tplc="0807001B" w:tentative="1">
+      <w:start w:val="1"/>
+      <w:numFmt w:val="lowerRoman"/>
+      <w:lvlText w:val="%9."/>
+      <w:lvlJc w:val="right"/>
+      <w:pPr>
+        <w:ind w:left="6480" w:hanging="180"/>
+      </w:pPr>
+    </w:lvl>
+  </w:abstractNum>
+  <w:abstractNum w:abstractNumId="1" w15:restartNumberingAfterBreak="0">
     <w:nsid w:val="0D3133D3"/>
     <w:multiLevelType w:val="hybridMultilevel"/>
     <w:tmpl w:val="A5D45870"/>
@@ -3221,7 +3547,93 @@
       </w:rPr>
     </w:lvl>
   </w:abstractNum>
-  <w:abstractNum w:abstractNumId="1" w15:restartNumberingAfterBreak="0">
+  <w:abstractNum w:abstractNumId="2" w15:restartNumberingAfterBreak="0">
+    <w:nsid w:val="21F7358D"/>
+    <w:multiLevelType w:val="hybridMultilevel"/>
+    <w:tmpl w:val="4748FADC"/>
+    <w:lvl w:ilvl="0" w:tplc="0807000F">
+      <w:start w:val="1"/>
+      <w:numFmt w:val="decimal"/>
+      <w:lvlText w:val="%1."/>
+      <w:lvlJc w:val="left"/>
+      <w:pPr>
+        <w:ind w:left="720" w:hanging="360"/>
+      </w:pPr>
+    </w:lvl>
+    <w:lvl w:ilvl="1" w:tplc="08070019" w:tentative="1">
+      <w:start w:val="1"/>
+      <w:numFmt w:val="lowerLetter"/>
+      <w:lvlText w:val="%2."/>
+      <w:lvlJc w:val="left"/>
+      <w:pPr>
+        <w:ind w:left="1440" w:hanging="360"/>
+      </w:pPr>
+    </w:lvl>
+    <w:lvl w:ilvl="2" w:tplc="0807001B" w:tentative="1">
+      <w:start w:val="1"/>
+      <w:numFmt w:val="lowerRoman"/>
+      <w:lvlText w:val="%3."/>
+      <w:lvlJc w:val="right"/>
+      <w:pPr>
+        <w:ind w:left="2160" w:hanging="180"/>
+      </w:pPr>
+    </w:lvl>
+    <w:lvl w:ilvl="3" w:tplc="0807000F" w:tentative="1">
+      <w:start w:val="1"/>
+      <w:numFmt w:val="decimal"/>
+      <w:lvlText w:val="%4."/>
+      <w:lvlJc w:val="left"/>
+      <w:pPr>
+        <w:ind w:left="2880" w:hanging="360"/>
+      </w:pPr>
+    </w:lvl>
+    <w:lvl w:ilvl="4" w:tplc="08070019" w:tentative="1">
+      <w:start w:val="1"/>
+      <w:numFmt w:val="lowerLetter"/>
+      <w:lvlText w:val="%5."/>
+      <w:lvlJc w:val="left"/>
+      <w:pPr>
+        <w:ind w:left="3600" w:hanging="360"/>
+      </w:pPr>
+    </w:lvl>
+    <w:lvl w:ilvl="5" w:tplc="0807001B" w:tentative="1">
+      <w:start w:val="1"/>
+      <w:numFmt w:val="lowerRoman"/>
+      <w:lvlText w:val="%6."/>
+      <w:lvlJc w:val="right"/>
+      <w:pPr>
+        <w:ind w:left="4320" w:hanging="180"/>
+      </w:pPr>
+    </w:lvl>
+    <w:lvl w:ilvl="6" w:tplc="0807000F" w:tentative="1">
+      <w:start w:val="1"/>
+      <w:numFmt w:val="decimal"/>
+      <w:lvlText w:val="%7."/>
+      <w:lvlJc w:val="left"/>
+      <w:pPr>
+        <w:ind w:left="5040" w:hanging="360"/>
+      </w:pPr>
+    </w:lvl>
+    <w:lvl w:ilvl="7" w:tplc="08070019" w:tentative="1">
+      <w:start w:val="1"/>
+      <w:numFmt w:val="lowerLetter"/>
+      <w:lvlText w:val="%8."/>
+      <w:lvlJc w:val="left"/>
+      <w:pPr>
+        <w:ind w:left="5760" w:hanging="360"/>
+      </w:pPr>
+    </w:lvl>
+    <w:lvl w:ilvl="8" w:tplc="0807001B" w:tentative="1">
+      <w:start w:val="1"/>
+      <w:numFmt w:val="lowerRoman"/>
+      <w:lvlText w:val="%9."/>
+      <w:lvlJc w:val="right"/>
+      <w:pPr>
+        <w:ind w:left="6480" w:hanging="180"/>
+      </w:pPr>
+    </w:lvl>
+  </w:abstractNum>
+  <w:abstractNum w:abstractNumId="3" w15:restartNumberingAfterBreak="0">
     <w:nsid w:val="419F3DA0"/>
     <w:multiLevelType w:val="hybridMultilevel"/>
     <w:tmpl w:val="A588D5EA"/>
@@ -3334,7 +3746,7 @@
       </w:rPr>
     </w:lvl>
   </w:abstractNum>
-  <w:abstractNum w:abstractNumId="2" w15:restartNumberingAfterBreak="0">
+  <w:abstractNum w:abstractNumId="4" w15:restartNumberingAfterBreak="0">
     <w:nsid w:val="48674EA4"/>
     <w:multiLevelType w:val="multilevel"/>
     <w:tmpl w:val="08070025"/>
@@ -3429,7 +3841,7 @@
       </w:pPr>
     </w:lvl>
   </w:abstractNum>
-  <w:abstractNum w:abstractNumId="3" w15:restartNumberingAfterBreak="0">
+  <w:abstractNum w:abstractNumId="5" w15:restartNumberingAfterBreak="0">
     <w:nsid w:val="78F17B09"/>
     <w:multiLevelType w:val="hybridMultilevel"/>
     <w:tmpl w:val="9E2C833A"/>
@@ -3543,16 +3955,22 @@
     </w:lvl>
   </w:abstractNum>
   <w:num w:numId="1">
-    <w:abstractNumId w:val="2"/>
+    <w:abstractNumId w:val="4"/>
   </w:num>
   <w:num w:numId="2">
+    <w:abstractNumId w:val="3"/>
+  </w:num>
+  <w:num w:numId="3">
+    <w:abstractNumId w:val="5"/>
+  </w:num>
+  <w:num w:numId="4">
     <w:abstractNumId w:val="1"/>
   </w:num>
-  <w:num w:numId="3">
-    <w:abstractNumId w:val="3"/>
+  <w:num w:numId="5">
+    <w:abstractNumId w:val="0"/>
   </w:num>
-  <w:num w:numId="4">
-    <w:abstractNumId w:val="0"/>
+  <w:num w:numId="6">
+    <w:abstractNumId w:val="2"/>
   </w:num>
 </w:numbering>
 </file>
@@ -4815,7 +5233,7 @@
 </file>
 
 <file path=customXml/itemProps2.xml><?xml version="1.0" encoding="utf-8"?>
-<ds:datastoreItem xmlns:ds="http://schemas.openxmlformats.org/officeDocument/2006/customXml" ds:itemID="{33207C84-AEFD-4AC8-B678-621390885621}">
+<ds:datastoreItem xmlns:ds="http://schemas.openxmlformats.org/officeDocument/2006/customXml" ds:itemID="{55810D30-A713-42CA-9624-045B8FF88F30}">
   <ds:schemaRefs>
     <ds:schemaRef ds:uri="http://schemas.openxmlformats.org/officeDocument/2006/bibliography"/>
   </ds:schemaRefs>

</xml_diff>